<commit_message>
Spreadsheet for user stories
</commit_message>
<xml_diff>
--- a/DomainsModel/Scorers_Domain_Model/Scorers_Initial_prototype_design.docx
+++ b/DomainsModel/Scorers_Domain_Model/Scorers_Initial_prototype_design.docx
@@ -2,3601 +2,14 @@
 <file path=word/document.xml><?xml version="1.0" encoding="utf-8"?>
 <w:document xmlns:wpc="http://schemas.microsoft.com/office/word/2010/wordprocessingCanvas" xmlns:cx="http://schemas.microsoft.com/office/drawing/2014/chartex" xmlns:cx1="http://schemas.microsoft.com/office/drawing/2015/9/8/chartex" xmlns:cx2="http://schemas.microsoft.com/office/drawing/2015/10/21/chartex" xmlns:cx3="http://schemas.microsoft.com/office/drawing/2016/5/9/chartex" xmlns:cx4="http://schemas.microsoft.com/office/drawing/2016/5/10/chartex" xmlns:cx5="http://schemas.microsoft.com/office/drawing/2016/5/11/chartex" xmlns:mc="http://schemas.openxmlformats.org/markup-compatibility/2006" xmlns:o="urn:schemas-microsoft-com:office:office" xmlns:r="http://schemas.openxmlformats.org/officeDocument/2006/relationships" xmlns:m="http://schemas.openxmlformats.org/officeDocument/2006/math" xmlns:v="urn:schemas-microsoft-com:vml" xmlns:wp14="http://schemas.microsoft.com/office/word/2010/wordprocessingDrawing" xmlns:wp="http://schemas.openxmlformats.org/drawingml/2006/wordprocessingDrawing" xmlns:w10="urn:schemas-microsoft-com:office:word" xmlns:w="http://schemas.openxmlformats.org/wordprocessingml/2006/main" xmlns:w14="http://schemas.microsoft.com/office/word/2010/wordml" xmlns:w15="http://schemas.microsoft.com/office/word/2012/wordml" xmlns:w16se="http://schemas.microsoft.com/office/word/2015/wordml/symex" xmlns:wpg="http://schemas.microsoft.com/office/word/2010/wordprocessingGroup" xmlns:wpi="http://schemas.microsoft.com/office/word/2010/wordprocessingInk" xmlns:wne="http://schemas.microsoft.com/office/word/2006/wordml" xmlns:wps="http://schemas.microsoft.com/office/word/2010/wordprocessingShape" mc:Ignorable="w14 w15 w16se wp14">
   <w:body>
+    <w:bookmarkStart w:id="0" w:name="_GoBack"/>
+    <w:bookmarkEnd w:id="0"/>
     <w:p>
       <w:r>
         <w:rPr>
           <w:noProof/>
           <w:lang w:val="en-NZ" w:eastAsia="en-NZ"/>
         </w:rPr>
-        <mc:AlternateContent>
-          <mc:Choice Requires="wps">
-            <w:drawing>
-              <wp:anchor distT="45720" distB="45720" distL="114300" distR="114300" simplePos="0" relativeHeight="251921408" behindDoc="0" locked="0" layoutInCell="1" allowOverlap="1" wp14:anchorId="40EB591A" wp14:editId="1FC60A65">
-                <wp:simplePos x="0" y="0"/>
-                <wp:positionH relativeFrom="column">
-                  <wp:posOffset>2854408</wp:posOffset>
-                </wp:positionH>
-                <wp:positionV relativeFrom="paragraph">
-                  <wp:posOffset>198452</wp:posOffset>
-                </wp:positionV>
-                <wp:extent cx="1335405" cy="1404620"/>
-                <wp:effectExtent l="0" t="0" r="0" b="0"/>
-                <wp:wrapSquare wrapText="bothSides"/>
-                <wp:docPr id="326" name="Text Box 2"/>
-                <wp:cNvGraphicFramePr>
-                  <a:graphicFrameLocks xmlns:a="http://schemas.openxmlformats.org/drawingml/2006/main"/>
-                </wp:cNvGraphicFramePr>
-                <a:graphic xmlns:a="http://schemas.openxmlformats.org/drawingml/2006/main">
-                  <a:graphicData uri="http://schemas.microsoft.com/office/word/2010/wordprocessingShape">
-                    <wps:wsp>
-                      <wps:cNvSpPr txBox="1">
-                        <a:spLocks noChangeArrowheads="1"/>
-                      </wps:cNvSpPr>
-                      <wps:spPr bwMode="auto">
-                        <a:xfrm>
-                          <a:off x="0" y="0"/>
-                          <a:ext cx="1335405" cy="1404620"/>
-                        </a:xfrm>
-                        <a:prstGeom prst="rect">
-                          <a:avLst/>
-                        </a:prstGeom>
-                        <a:noFill/>
-                        <a:ln w="9525">
-                          <a:noFill/>
-                          <a:miter lim="800000"/>
-                          <a:headEnd/>
-                          <a:tailEnd/>
-                        </a:ln>
-                      </wps:spPr>
-                      <wps:txbx>
-                        <w:txbxContent>
-                          <w:p>
-                            <w:pPr>
-                              <w:jc w:val="center"/>
-                              <w:rPr>
-                                <w:lang w:val="en-NZ"/>
-                              </w:rPr>
-                            </w:pPr>
-                            <w:r>
-                              <w:rPr>
-                                <w:lang w:val="en-NZ"/>
-                              </w:rPr>
-                              <w:t>LEADERBOARD</w:t>
-                            </w:r>
-                          </w:p>
-                        </w:txbxContent>
-                      </wps:txbx>
-                      <wps:bodyPr rot="0" vert="horz" wrap="square" lIns="91440" tIns="45720" rIns="91440" bIns="45720" anchor="t" anchorCtr="0">
-                        <a:spAutoFit/>
-                      </wps:bodyPr>
-                    </wps:wsp>
-                  </a:graphicData>
-                </a:graphic>
-                <wp14:sizeRelH relativeFrom="margin">
-                  <wp14:pctWidth>0</wp14:pctWidth>
-                </wp14:sizeRelH>
-                <wp14:sizeRelV relativeFrom="margin">
-                  <wp14:pctHeight>20000</wp14:pctHeight>
-                </wp14:sizeRelV>
-              </wp:anchor>
-            </w:drawing>
-          </mc:Choice>
-          <mc:Fallback>
-            <w:pict>
-              <v:shapetype w14:anchorId="40EB591A" id="_x0000_t202" coordsize="21600,21600" o:spt="202" path="m,l,21600r21600,l21600,xe">
-                <v:stroke joinstyle="miter"/>
-                <v:path gradientshapeok="t" o:connecttype="rect"/>
-              </v:shapetype>
-              <v:shape id="Text Box 2" o:spid="_x0000_s1026" type="#_x0000_t202" style="position:absolute;margin-left:224.75pt;margin-top:15.65pt;width:105.15pt;height:110.6pt;z-index:251921408;visibility:visible;mso-wrap-style:square;mso-width-percent:0;mso-height-percent:200;mso-wrap-distance-left:9pt;mso-wrap-distance-top:3.6pt;mso-wrap-distance-right:9pt;mso-wrap-distance-bottom:3.6pt;mso-position-horizontal:absolute;mso-position-horizontal-relative:text;mso-position-vertical:absolute;mso-position-vertical-relative:text;mso-width-percent:0;mso-height-percent:200;mso-width-relative:margin;mso-height-relative:margin;v-text-anchor:top" o:gfxdata="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" filled="f" stroked="f">
-                <v:textbox style="mso-fit-shape-to-text:t">
-                  <w:txbxContent>
-                    <w:p>
-                      <w:pPr>
-                        <w:jc w:val="center"/>
-                        <w:rPr>
-                          <w:lang w:val="en-NZ"/>
-                        </w:rPr>
-                      </w:pPr>
-                      <w:r>
-                        <w:rPr>
-                          <w:lang w:val="en-NZ"/>
-                        </w:rPr>
-                        <w:t>LEADERBOARD</w:t>
-                      </w:r>
-                    </w:p>
-                  </w:txbxContent>
-                </v:textbox>
-                <w10:wrap type="square"/>
-              </v:shape>
-            </w:pict>
-          </mc:Fallback>
-        </mc:AlternateContent>
-      </w:r>
-      <w:r>
-        <w:rPr>
-          <w:noProof/>
-          <w:lang w:val="en-NZ" w:eastAsia="en-NZ"/>
-        </w:rPr>
-        <mc:AlternateContent>
-          <mc:Choice Requires="wps">
-            <w:drawing>
-              <wp:anchor distT="0" distB="0" distL="114300" distR="114300" simplePos="0" relativeHeight="251913216" behindDoc="0" locked="0" layoutInCell="1" allowOverlap="1" wp14:anchorId="0B899744" wp14:editId="387CC5A0">
-                <wp:simplePos x="0" y="0"/>
-                <wp:positionH relativeFrom="margin">
-                  <wp:align>right</wp:align>
-                </wp:positionH>
-                <wp:positionV relativeFrom="paragraph">
-                  <wp:posOffset>10591</wp:posOffset>
-                </wp:positionV>
-                <wp:extent cx="5920967" cy="4215419"/>
-                <wp:effectExtent l="0" t="0" r="22860" b="13970"/>
-                <wp:wrapNone/>
-                <wp:docPr id="327" name="Rectangle 327"/>
-                <wp:cNvGraphicFramePr/>
-                <a:graphic xmlns:a="http://schemas.openxmlformats.org/drawingml/2006/main">
-                  <a:graphicData uri="http://schemas.microsoft.com/office/word/2010/wordprocessingShape">
-                    <wps:wsp>
-                      <wps:cNvSpPr/>
-                      <wps:spPr>
-                        <a:xfrm>
-                          <a:off x="0" y="0"/>
-                          <a:ext cx="5920967" cy="4215419"/>
-                        </a:xfrm>
-                        <a:prstGeom prst="rect">
-                          <a:avLst/>
-                        </a:prstGeom>
-                        <a:noFill/>
-                        <a:ln w="25400">
-                          <a:solidFill>
-                            <a:schemeClr val="tx1"/>
-                          </a:solidFill>
-                        </a:ln>
-                      </wps:spPr>
-                      <wps:style>
-                        <a:lnRef idx="2">
-                          <a:schemeClr val="accent1">
-                            <a:shade val="50000"/>
-                          </a:schemeClr>
-                        </a:lnRef>
-                        <a:fillRef idx="1">
-                          <a:schemeClr val="accent1"/>
-                        </a:fillRef>
-                        <a:effectRef idx="0">
-                          <a:schemeClr val="accent1"/>
-                        </a:effectRef>
-                        <a:fontRef idx="minor">
-                          <a:schemeClr val="lt1"/>
-                        </a:fontRef>
-                      </wps:style>
-                      <wps:txbx>
-                        <w:txbxContent>
-                          <w:p>
-                            <w:pPr>
-                              <w:rPr>
-                                <w:lang w:val="en-NZ"/>
-                              </w:rPr>
-                            </w:pPr>
-                          </w:p>
-                        </w:txbxContent>
-                      </wps:txbx>
-                      <wps:bodyPr rot="0" spcFirstLastPara="0" vertOverflow="overflow" horzOverflow="overflow" vert="horz" wrap="square" lIns="91440" tIns="45720" rIns="91440" bIns="45720" numCol="1" spcCol="0" rtlCol="0" fromWordArt="0" anchor="ctr" anchorCtr="0" forceAA="0" compatLnSpc="1">
-                        <a:prstTxWarp prst="textNoShape">
-                          <a:avLst/>
-                        </a:prstTxWarp>
-                        <a:noAutofit/>
-                      </wps:bodyPr>
-                    </wps:wsp>
-                  </a:graphicData>
-                </a:graphic>
-                <wp14:sizeRelH relativeFrom="margin">
-                  <wp14:pctWidth>0</wp14:pctWidth>
-                </wp14:sizeRelH>
-                <wp14:sizeRelV relativeFrom="margin">
-                  <wp14:pctHeight>0</wp14:pctHeight>
-                </wp14:sizeRelV>
-              </wp:anchor>
-            </w:drawing>
-          </mc:Choice>
-          <mc:Fallback>
-            <w:pict>
-              <v:rect w14:anchorId="0B899744" id="Rectangle 327" o:spid="_x0000_s1027" style="position:absolute;margin-left:415pt;margin-top:.85pt;width:466.2pt;height:331.9pt;z-index:251913216;visibility:visible;mso-wrap-style:square;mso-width-percent:0;mso-height-percent:0;mso-wrap-distance-left:9pt;mso-wrap-distance-top:0;mso-wrap-distance-right:9pt;mso-wrap-distance-bottom:0;mso-position-horizontal:right;mso-position-horizontal-relative:margin;mso-position-vertical:absolute;mso-position-vertical-relative:text;mso-width-percent:0;mso-height-percent:0;mso-width-relative:margin;mso-height-relative:margin;v-text-anchor:middle" o:gfxdata="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" filled="f" strokecolor="black [3213]" strokeweight="2pt">
-                <v:textbox>
-                  <w:txbxContent>
-                    <w:p>
-                      <w:pPr>
-                        <w:rPr>
-                          <w:lang w:val="en-NZ"/>
-                        </w:rPr>
-                      </w:pPr>
-                    </w:p>
-                  </w:txbxContent>
-                </v:textbox>
-                <w10:wrap anchorx="margin"/>
-              </v:rect>
-            </w:pict>
-          </mc:Fallback>
-        </mc:AlternateContent>
-      </w:r>
-      <w:r>
-        <w:rPr>
-          <w:noProof/>
-          <w:lang w:val="en-NZ" w:eastAsia="en-NZ"/>
-        </w:rPr>
-        <w:drawing>
-          <wp:anchor distT="0" distB="0" distL="114300" distR="114300" simplePos="0" relativeHeight="251924480" behindDoc="1" locked="0" layoutInCell="1" allowOverlap="1" wp14:anchorId="25B64E43" wp14:editId="5DE53096">
-            <wp:simplePos x="0" y="0"/>
-            <wp:positionH relativeFrom="column">
-              <wp:posOffset>4995660</wp:posOffset>
-            </wp:positionH>
-            <wp:positionV relativeFrom="paragraph">
-              <wp:posOffset>194178</wp:posOffset>
-            </wp:positionV>
-            <wp:extent cx="896748" cy="375305"/>
-            <wp:effectExtent l="0" t="0" r="0" b="5715"/>
-            <wp:wrapNone/>
-            <wp:docPr id="339" name="Picture 339" descr="Image result for auckland maths association"/>
-            <wp:cNvGraphicFramePr>
-              <a:graphicFrameLocks xmlns:a="http://schemas.openxmlformats.org/drawingml/2006/main" noChangeAspect="1"/>
-            </wp:cNvGraphicFramePr>
-            <a:graphic xmlns:a="http://schemas.openxmlformats.org/drawingml/2006/main">
-              <a:graphicData uri="http://schemas.openxmlformats.org/drawingml/2006/picture">
-                <pic:pic xmlns:pic="http://schemas.openxmlformats.org/drawingml/2006/picture">
-                  <pic:nvPicPr>
-                    <pic:cNvPr id="0" name="Picture 11" descr="Image result for auckland maths association"/>
-                    <pic:cNvPicPr>
-                      <a:picLocks noChangeAspect="1" noChangeArrowheads="1"/>
-                    </pic:cNvPicPr>
-                  </pic:nvPicPr>
-                  <pic:blipFill>
-                    <a:blip r:embed="rId7" cstate="print">
-                      <a:extLst>
-                        <a:ext uri="{28A0092B-C50C-407E-A947-70E740481C1C}">
-                          <a14:useLocalDpi xmlns:a14="http://schemas.microsoft.com/office/drawing/2010/main" val="0"/>
-                        </a:ext>
-                      </a:extLst>
-                    </a:blip>
-                    <a:srcRect/>
-                    <a:stretch>
-                      <a:fillRect/>
-                    </a:stretch>
-                  </pic:blipFill>
-                  <pic:spPr bwMode="auto">
-                    <a:xfrm>
-                      <a:off x="0" y="0"/>
-                      <a:ext cx="896748" cy="375305"/>
-                    </a:xfrm>
-                    <a:prstGeom prst="rect">
-                      <a:avLst/>
-                    </a:prstGeom>
-                    <a:noFill/>
-                    <a:ln>
-                      <a:noFill/>
-                    </a:ln>
-                  </pic:spPr>
-                </pic:pic>
-              </a:graphicData>
-            </a:graphic>
-            <wp14:sizeRelH relativeFrom="margin">
-              <wp14:pctWidth>0</wp14:pctWidth>
-            </wp14:sizeRelH>
-            <wp14:sizeRelV relativeFrom="margin">
-              <wp14:pctHeight>0</wp14:pctHeight>
-            </wp14:sizeRelV>
-          </wp:anchor>
-        </w:drawing>
-      </w:r>
-      <w:r>
-        <w:rPr>
-          <w:noProof/>
-          <w:lang w:val="en-NZ" w:eastAsia="en-NZ"/>
-        </w:rPr>
-        <w:drawing>
-          <wp:anchor distT="0" distB="0" distL="114300" distR="114300" simplePos="0" relativeHeight="251923456" behindDoc="1" locked="0" layoutInCell="1" allowOverlap="1" wp14:anchorId="3C85D8F0" wp14:editId="75E03EFC">
-            <wp:simplePos x="0" y="0"/>
-            <wp:positionH relativeFrom="margin">
-              <wp:posOffset>112976</wp:posOffset>
-            </wp:positionH>
-            <wp:positionV relativeFrom="paragraph">
-              <wp:posOffset>3531</wp:posOffset>
-            </wp:positionV>
-            <wp:extent cx="881877" cy="723829"/>
-            <wp:effectExtent l="0" t="0" r="0" b="635"/>
-            <wp:wrapNone/>
-            <wp:docPr id="340" name="Picture 340" descr="Image result for aut png"/>
-            <wp:cNvGraphicFramePr>
-              <a:graphicFrameLocks xmlns:a="http://schemas.openxmlformats.org/drawingml/2006/main" noChangeAspect="1"/>
-            </wp:cNvGraphicFramePr>
-            <a:graphic xmlns:a="http://schemas.openxmlformats.org/drawingml/2006/main">
-              <a:graphicData uri="http://schemas.openxmlformats.org/drawingml/2006/picture">
-                <pic:pic xmlns:pic="http://schemas.openxmlformats.org/drawingml/2006/picture">
-                  <pic:nvPicPr>
-                    <pic:cNvPr id="0" name="Picture 9" descr="Image result for aut png"/>
-                    <pic:cNvPicPr>
-                      <a:picLocks noChangeAspect="1" noChangeArrowheads="1"/>
-                    </pic:cNvPicPr>
-                  </pic:nvPicPr>
-                  <pic:blipFill>
-                    <a:blip r:embed="rId8" cstate="print">
-                      <a:extLst>
-                        <a:ext uri="{28A0092B-C50C-407E-A947-70E740481C1C}">
-                          <a14:useLocalDpi xmlns:a14="http://schemas.microsoft.com/office/drawing/2010/main" val="0"/>
-                        </a:ext>
-                      </a:extLst>
-                    </a:blip>
-                    <a:srcRect/>
-                    <a:stretch>
-                      <a:fillRect/>
-                    </a:stretch>
-                  </pic:blipFill>
-                  <pic:spPr bwMode="auto">
-                    <a:xfrm>
-                      <a:off x="0" y="0"/>
-                      <a:ext cx="881877" cy="723829"/>
-                    </a:xfrm>
-                    <a:prstGeom prst="rect">
-                      <a:avLst/>
-                    </a:prstGeom>
-                    <a:noFill/>
-                    <a:ln>
-                      <a:noFill/>
-                    </a:ln>
-                  </pic:spPr>
-                </pic:pic>
-              </a:graphicData>
-            </a:graphic>
-            <wp14:sizeRelH relativeFrom="margin">
-              <wp14:pctWidth>0</wp14:pctWidth>
-            </wp14:sizeRelH>
-            <wp14:sizeRelV relativeFrom="margin">
-              <wp14:pctHeight>0</wp14:pctHeight>
-            </wp14:sizeRelV>
-          </wp:anchor>
-        </w:drawing>
-      </w:r>
-      <w:r>
-        <w:rPr>
-          <w:noProof/>
-          <w:lang w:val="en-NZ" w:eastAsia="en-NZ"/>
-        </w:rPr>
-        <mc:AlternateContent>
-          <mc:Choice Requires="wps">
-            <w:drawing>
-              <wp:anchor distT="45720" distB="45720" distL="114300" distR="114300" simplePos="0" relativeHeight="251922432" behindDoc="0" locked="0" layoutInCell="1" allowOverlap="1" wp14:anchorId="36DD348C" wp14:editId="5F35A105">
-                <wp:simplePos x="0" y="0"/>
-                <wp:positionH relativeFrom="column">
-                  <wp:posOffset>4017645</wp:posOffset>
-                </wp:positionH>
-                <wp:positionV relativeFrom="paragraph">
-                  <wp:posOffset>182880</wp:posOffset>
-                </wp:positionV>
-                <wp:extent cx="946150" cy="1404620"/>
-                <wp:effectExtent l="0" t="0" r="0" b="0"/>
-                <wp:wrapSquare wrapText="bothSides"/>
-                <wp:docPr id="328" name="Text Box 2"/>
-                <wp:cNvGraphicFramePr>
-                  <a:graphicFrameLocks xmlns:a="http://schemas.openxmlformats.org/drawingml/2006/main"/>
-                </wp:cNvGraphicFramePr>
-                <a:graphic xmlns:a="http://schemas.openxmlformats.org/drawingml/2006/main">
-                  <a:graphicData uri="http://schemas.microsoft.com/office/word/2010/wordprocessingShape">
-                    <wps:wsp>
-                      <wps:cNvSpPr txBox="1">
-                        <a:spLocks noChangeArrowheads="1"/>
-                      </wps:cNvSpPr>
-                      <wps:spPr bwMode="auto">
-                        <a:xfrm>
-                          <a:off x="0" y="0"/>
-                          <a:ext cx="946150" cy="1404620"/>
-                        </a:xfrm>
-                        <a:prstGeom prst="rect">
-                          <a:avLst/>
-                        </a:prstGeom>
-                        <a:noFill/>
-                        <a:ln w="9525">
-                          <a:noFill/>
-                          <a:miter lim="800000"/>
-                          <a:headEnd/>
-                          <a:tailEnd/>
-                        </a:ln>
-                      </wps:spPr>
-                      <wps:txbx>
-                        <w:txbxContent>
-                          <w:p>
-                            <w:pPr>
-                              <w:jc w:val="center"/>
-                              <w:rPr>
-                                <w:lang w:val="en-NZ"/>
-                              </w:rPr>
-                            </w:pPr>
-                            <w:r>
-                              <w:rPr>
-                                <w:lang w:val="en-NZ"/>
-                              </w:rPr>
-                              <w:t>MY TEAM</w:t>
-                            </w:r>
-                          </w:p>
-                        </w:txbxContent>
-                      </wps:txbx>
-                      <wps:bodyPr rot="0" vert="horz" wrap="square" lIns="91440" tIns="45720" rIns="91440" bIns="45720" anchor="t" anchorCtr="0">
-                        <a:spAutoFit/>
-                      </wps:bodyPr>
-                    </wps:wsp>
-                  </a:graphicData>
-                </a:graphic>
-                <wp14:sizeRelH relativeFrom="margin">
-                  <wp14:pctWidth>0</wp14:pctWidth>
-                </wp14:sizeRelH>
-                <wp14:sizeRelV relativeFrom="margin">
-                  <wp14:pctHeight>20000</wp14:pctHeight>
-                </wp14:sizeRelV>
-              </wp:anchor>
-            </w:drawing>
-          </mc:Choice>
-          <mc:Fallback>
-            <w:pict>
-              <v:shape w14:anchorId="36DD348C" id="_x0000_s1028" type="#_x0000_t202" style="position:absolute;margin-left:316.35pt;margin-top:14.4pt;width:74.5pt;height:110.6pt;z-index:251922432;visibility:visible;mso-wrap-style:square;mso-width-percent:0;mso-height-percent:200;mso-wrap-distance-left:9pt;mso-wrap-distance-top:3.6pt;mso-wrap-distance-right:9pt;mso-wrap-distance-bottom:3.6pt;mso-position-horizontal:absolute;mso-position-horizontal-relative:text;mso-position-vertical:absolute;mso-position-vertical-relative:text;mso-width-percent:0;mso-height-percent:200;mso-width-relative:margin;mso-height-relative:margin;v-text-anchor:top" o:gfxdata="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" filled="f" stroked="f">
-                <v:textbox style="mso-fit-shape-to-text:t">
-                  <w:txbxContent>
-                    <w:p>
-                      <w:pPr>
-                        <w:jc w:val="center"/>
-                        <w:rPr>
-                          <w:lang w:val="en-NZ"/>
-                        </w:rPr>
-                      </w:pPr>
-                      <w:r>
-                        <w:rPr>
-                          <w:lang w:val="en-NZ"/>
-                        </w:rPr>
-                        <w:t>MY TEAM</w:t>
-                      </w:r>
-                    </w:p>
-                  </w:txbxContent>
-                </v:textbox>
-                <w10:wrap type="square"/>
-              </v:shape>
-            </w:pict>
-          </mc:Fallback>
-        </mc:AlternateContent>
-      </w:r>
-      <w:r>
-        <w:rPr>
-          <w:noProof/>
-          <w:lang w:val="en-NZ" w:eastAsia="en-NZ"/>
-        </w:rPr>
-        <mc:AlternateContent>
-          <mc:Choice Requires="wps">
-            <w:drawing>
-              <wp:anchor distT="45720" distB="45720" distL="114300" distR="114300" simplePos="0" relativeHeight="251920384" behindDoc="0" locked="0" layoutInCell="1" allowOverlap="1" wp14:anchorId="276F2591" wp14:editId="6E0102F7">
-                <wp:simplePos x="0" y="0"/>
-                <wp:positionH relativeFrom="column">
-                  <wp:posOffset>2065020</wp:posOffset>
-                </wp:positionH>
-                <wp:positionV relativeFrom="paragraph">
-                  <wp:posOffset>196215</wp:posOffset>
-                </wp:positionV>
-                <wp:extent cx="946150" cy="1404620"/>
-                <wp:effectExtent l="0" t="0" r="0" b="0"/>
-                <wp:wrapSquare wrapText="bothSides"/>
-                <wp:docPr id="329" name="Text Box 2"/>
-                <wp:cNvGraphicFramePr>
-                  <a:graphicFrameLocks xmlns:a="http://schemas.openxmlformats.org/drawingml/2006/main"/>
-                </wp:cNvGraphicFramePr>
-                <a:graphic xmlns:a="http://schemas.openxmlformats.org/drawingml/2006/main">
-                  <a:graphicData uri="http://schemas.microsoft.com/office/word/2010/wordprocessingShape">
-                    <wps:wsp>
-                      <wps:cNvSpPr txBox="1">
-                        <a:spLocks noChangeArrowheads="1"/>
-                      </wps:cNvSpPr>
-                      <wps:spPr bwMode="auto">
-                        <a:xfrm>
-                          <a:off x="0" y="0"/>
-                          <a:ext cx="946150" cy="1404620"/>
-                        </a:xfrm>
-                        <a:prstGeom prst="rect">
-                          <a:avLst/>
-                        </a:prstGeom>
-                        <a:noFill/>
-                        <a:ln w="9525">
-                          <a:noFill/>
-                          <a:miter lim="800000"/>
-                          <a:headEnd/>
-                          <a:tailEnd/>
-                        </a:ln>
-                      </wps:spPr>
-                      <wps:txbx>
-                        <w:txbxContent>
-                          <w:p>
-                            <w:pPr>
-                              <w:jc w:val="center"/>
-                              <w:rPr>
-                                <w:lang w:val="en-NZ"/>
-                              </w:rPr>
-                            </w:pPr>
-                            <w:r>
-                              <w:rPr>
-                                <w:lang w:val="en-NZ"/>
-                              </w:rPr>
-                              <w:t>SEARCH</w:t>
-                            </w:r>
-                            <w:r>
-                              <w:rPr>
-                                <w:lang w:val="en-NZ"/>
-                              </w:rPr>
-                              <w:tab/>
-                            </w:r>
-                          </w:p>
-                        </w:txbxContent>
-                      </wps:txbx>
-                      <wps:bodyPr rot="0" vert="horz" wrap="square" lIns="91440" tIns="45720" rIns="91440" bIns="45720" anchor="t" anchorCtr="0">
-                        <a:spAutoFit/>
-                      </wps:bodyPr>
-                    </wps:wsp>
-                  </a:graphicData>
-                </a:graphic>
-                <wp14:sizeRelH relativeFrom="margin">
-                  <wp14:pctWidth>0</wp14:pctWidth>
-                </wp14:sizeRelH>
-                <wp14:sizeRelV relativeFrom="margin">
-                  <wp14:pctHeight>20000</wp14:pctHeight>
-                </wp14:sizeRelV>
-              </wp:anchor>
-            </w:drawing>
-          </mc:Choice>
-          <mc:Fallback>
-            <w:pict>
-              <v:shape w14:anchorId="276F2591" id="_x0000_s1029" type="#_x0000_t202" style="position:absolute;margin-left:162.6pt;margin-top:15.45pt;width:74.5pt;height:110.6pt;z-index:251920384;visibility:visible;mso-wrap-style:square;mso-width-percent:0;mso-height-percent:200;mso-wrap-distance-left:9pt;mso-wrap-distance-top:3.6pt;mso-wrap-distance-right:9pt;mso-wrap-distance-bottom:3.6pt;mso-position-horizontal:absolute;mso-position-horizontal-relative:text;mso-position-vertical:absolute;mso-position-vertical-relative:text;mso-width-percent:0;mso-height-percent:200;mso-width-relative:margin;mso-height-relative:margin;v-text-anchor:top" o:gfxdata="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" filled="f" stroked="f">
-                <v:textbox style="mso-fit-shape-to-text:t">
-                  <w:txbxContent>
-                    <w:p>
-                      <w:pPr>
-                        <w:jc w:val="center"/>
-                        <w:rPr>
-                          <w:lang w:val="en-NZ"/>
-                        </w:rPr>
-                      </w:pPr>
-                      <w:r>
-                        <w:rPr>
-                          <w:lang w:val="en-NZ"/>
-                        </w:rPr>
-                        <w:t>SEARCH</w:t>
-                      </w:r>
-                      <w:r>
-                        <w:rPr>
-                          <w:lang w:val="en-NZ"/>
-                        </w:rPr>
-                        <w:tab/>
-                      </w:r>
-                    </w:p>
-                  </w:txbxContent>
-                </v:textbox>
-                <w10:wrap type="square"/>
-              </v:shape>
-            </w:pict>
-          </mc:Fallback>
-        </mc:AlternateContent>
-      </w:r>
-      <w:r>
-        <w:rPr>
-          <w:noProof/>
-          <w:lang w:val="en-NZ" w:eastAsia="en-NZ"/>
-        </w:rPr>
-        <mc:AlternateContent>
-          <mc:Choice Requires="wps">
-            <w:drawing>
-              <wp:anchor distT="45720" distB="45720" distL="114300" distR="114300" simplePos="0" relativeHeight="251919360" behindDoc="0" locked="0" layoutInCell="1" allowOverlap="1" wp14:anchorId="37DBAF06" wp14:editId="01D6453C">
-                <wp:simplePos x="0" y="0"/>
-                <wp:positionH relativeFrom="column">
-                  <wp:posOffset>1087120</wp:posOffset>
-                </wp:positionH>
-                <wp:positionV relativeFrom="paragraph">
-                  <wp:posOffset>186690</wp:posOffset>
-                </wp:positionV>
-                <wp:extent cx="946150" cy="1404620"/>
-                <wp:effectExtent l="0" t="0" r="0" b="0"/>
-                <wp:wrapSquare wrapText="bothSides"/>
-                <wp:docPr id="330" name="Text Box 2"/>
-                <wp:cNvGraphicFramePr>
-                  <a:graphicFrameLocks xmlns:a="http://schemas.openxmlformats.org/drawingml/2006/main"/>
-                </wp:cNvGraphicFramePr>
-                <a:graphic xmlns:a="http://schemas.openxmlformats.org/drawingml/2006/main">
-                  <a:graphicData uri="http://schemas.microsoft.com/office/word/2010/wordprocessingShape">
-                    <wps:wsp>
-                      <wps:cNvSpPr txBox="1">
-                        <a:spLocks noChangeArrowheads="1"/>
-                      </wps:cNvSpPr>
-                      <wps:spPr bwMode="auto">
-                        <a:xfrm>
-                          <a:off x="0" y="0"/>
-                          <a:ext cx="946150" cy="1404620"/>
-                        </a:xfrm>
-                        <a:prstGeom prst="rect">
-                          <a:avLst/>
-                        </a:prstGeom>
-                        <a:noFill/>
-                        <a:ln w="9525">
-                          <a:noFill/>
-                          <a:miter lim="800000"/>
-                          <a:headEnd/>
-                          <a:tailEnd/>
-                        </a:ln>
-                      </wps:spPr>
-                      <wps:txbx>
-                        <w:txbxContent>
-                          <w:p>
-                            <w:pPr>
-                              <w:jc w:val="center"/>
-                              <w:rPr>
-                                <w:b/>
-                                <w:u w:val="single"/>
-                                <w:lang w:val="en-NZ"/>
-                              </w:rPr>
-                            </w:pPr>
-                            <w:r>
-                              <w:rPr>
-                                <w:b/>
-                                <w:u w:val="single"/>
-                                <w:lang w:val="en-NZ"/>
-                              </w:rPr>
-                              <w:t>HOME</w:t>
-                            </w:r>
-                          </w:p>
-                        </w:txbxContent>
-                      </wps:txbx>
-                      <wps:bodyPr rot="0" vert="horz" wrap="square" lIns="91440" tIns="45720" rIns="91440" bIns="45720" anchor="t" anchorCtr="0">
-                        <a:spAutoFit/>
-                      </wps:bodyPr>
-                    </wps:wsp>
-                  </a:graphicData>
-                </a:graphic>
-                <wp14:sizeRelH relativeFrom="margin">
-                  <wp14:pctWidth>0</wp14:pctWidth>
-                </wp14:sizeRelH>
-                <wp14:sizeRelV relativeFrom="margin">
-                  <wp14:pctHeight>20000</wp14:pctHeight>
-                </wp14:sizeRelV>
-              </wp:anchor>
-            </w:drawing>
-          </mc:Choice>
-          <mc:Fallback>
-            <w:pict>
-              <v:shape w14:anchorId="37DBAF06" id="_x0000_s1030" type="#_x0000_t202" style="position:absolute;margin-left:85.6pt;margin-top:14.7pt;width:74.5pt;height:110.6pt;z-index:251919360;visibility:visible;mso-wrap-style:square;mso-width-percent:0;mso-height-percent:200;mso-wrap-distance-left:9pt;mso-wrap-distance-top:3.6pt;mso-wrap-distance-right:9pt;mso-wrap-distance-bottom:3.6pt;mso-position-horizontal:absolute;mso-position-horizontal-relative:text;mso-position-vertical:absolute;mso-position-vertical-relative:text;mso-width-percent:0;mso-height-percent:200;mso-width-relative:margin;mso-height-relative:margin;v-text-anchor:top" o:gfxdata="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" filled="f" stroked="f">
-                <v:textbox style="mso-fit-shape-to-text:t">
-                  <w:txbxContent>
-                    <w:p>
-                      <w:pPr>
-                        <w:jc w:val="center"/>
-                        <w:rPr>
-                          <w:b/>
-                          <w:u w:val="single"/>
-                          <w:lang w:val="en-NZ"/>
-                        </w:rPr>
-                      </w:pPr>
-                      <w:r>
-                        <w:rPr>
-                          <w:b/>
-                          <w:u w:val="single"/>
-                          <w:lang w:val="en-NZ"/>
-                        </w:rPr>
-                        <w:t>HOME</w:t>
-                      </w:r>
-                    </w:p>
-                  </w:txbxContent>
-                </v:textbox>
-                <w10:wrap type="square"/>
-              </v:shape>
-            </w:pict>
-          </mc:Fallback>
-        </mc:AlternateContent>
-      </w:r>
-      <w:r>
-        <w:rPr>
-          <w:noProof/>
-          <w:lang w:val="en-NZ" w:eastAsia="en-NZ"/>
-        </w:rPr>
-        <mc:AlternateContent>
-          <mc:Choice Requires="wps">
-            <w:drawing>
-              <wp:anchor distT="0" distB="0" distL="114300" distR="114300" simplePos="0" relativeHeight="251918336" behindDoc="0" locked="0" layoutInCell="1" allowOverlap="1" wp14:anchorId="142AD04A" wp14:editId="498550EB">
-                <wp:simplePos x="0" y="0"/>
-                <wp:positionH relativeFrom="margin">
-                  <wp:posOffset>4007257</wp:posOffset>
-                </wp:positionH>
-                <wp:positionV relativeFrom="paragraph">
-                  <wp:posOffset>11710</wp:posOffset>
-                </wp:positionV>
-                <wp:extent cx="974116" cy="678815"/>
-                <wp:effectExtent l="0" t="0" r="16510" b="26035"/>
-                <wp:wrapNone/>
-                <wp:docPr id="331" name="Rectangle: Top Corners Rounded 331"/>
-                <wp:cNvGraphicFramePr/>
-                <a:graphic xmlns:a="http://schemas.openxmlformats.org/drawingml/2006/main">
-                  <a:graphicData uri="http://schemas.microsoft.com/office/word/2010/wordprocessingShape">
-                    <wps:wsp>
-                      <wps:cNvSpPr/>
-                      <wps:spPr>
-                        <a:xfrm>
-                          <a:off x="0" y="0"/>
-                          <a:ext cx="974116" cy="678815"/>
-                        </a:xfrm>
-                        <a:prstGeom prst="round2SameRect">
-                          <a:avLst/>
-                        </a:prstGeom>
-                        <a:noFill/>
-                        <a:ln w="19050">
-                          <a:solidFill>
-                            <a:schemeClr val="tx1"/>
-                          </a:solidFill>
-                        </a:ln>
-                      </wps:spPr>
-                      <wps:style>
-                        <a:lnRef idx="2">
-                          <a:schemeClr val="accent1">
-                            <a:shade val="50000"/>
-                          </a:schemeClr>
-                        </a:lnRef>
-                        <a:fillRef idx="1">
-                          <a:schemeClr val="accent1"/>
-                        </a:fillRef>
-                        <a:effectRef idx="0">
-                          <a:schemeClr val="accent1"/>
-                        </a:effectRef>
-                        <a:fontRef idx="minor">
-                          <a:schemeClr val="lt1"/>
-                        </a:fontRef>
-                      </wps:style>
-                      <wps:bodyPr rot="0" spcFirstLastPara="0" vertOverflow="overflow" horzOverflow="overflow" vert="horz" wrap="square" lIns="91440" tIns="45720" rIns="91440" bIns="45720" numCol="1" spcCol="0" rtlCol="0" fromWordArt="0" anchor="ctr" anchorCtr="0" forceAA="0" compatLnSpc="1">
-                        <a:prstTxWarp prst="textNoShape">
-                          <a:avLst/>
-                        </a:prstTxWarp>
-                        <a:noAutofit/>
-                      </wps:bodyPr>
-                    </wps:wsp>
-                  </a:graphicData>
-                </a:graphic>
-                <wp14:sizeRelH relativeFrom="margin">
-                  <wp14:pctWidth>0</wp14:pctWidth>
-                </wp14:sizeRelH>
-              </wp:anchor>
-            </w:drawing>
-          </mc:Choice>
-          <mc:Fallback>
-            <w:pict>
-              <v:shape w14:anchorId="3756570D" id="Rectangle: Top Corners Rounded 331" o:spid="_x0000_s1026" style="position:absolute;margin-left:315.55pt;margin-top:.9pt;width:76.7pt;height:53.45pt;z-index:251918336;visibility:visible;mso-wrap-style:square;mso-width-percent:0;mso-wrap-distance-left:9pt;mso-wrap-distance-top:0;mso-wrap-distance-right:9pt;mso-wrap-distance-bottom:0;mso-position-horizontal:absolute;mso-position-horizontal-relative:margin;mso-position-vertical:absolute;mso-position-vertical-relative:text;mso-width-percent:0;mso-width-relative:margin;v-text-anchor:middle" coordsize="974116,678815" o:gfxdata="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" path="m113138,l860978,v62484,,113138,50654,113138,113138l974116,678815r,l,678815r,l,113138c,50654,50654,,113138,xe" filled="f" strokecolor="black [3213]" strokeweight="1.5pt">
-                <v:stroke joinstyle="miter"/>
-                <v:path arrowok="t" o:connecttype="custom" o:connectlocs="113138,0;860978,0;974116,113138;974116,678815;974116,678815;0,678815;0,678815;0,113138;113138,0" o:connectangles="0,0,0,0,0,0,0,0,0"/>
-                <w10:wrap anchorx="margin"/>
-              </v:shape>
-            </w:pict>
-          </mc:Fallback>
-        </mc:AlternateContent>
-      </w:r>
-      <w:r>
-        <w:rPr>
-          <w:noProof/>
-          <w:lang w:val="en-NZ" w:eastAsia="en-NZ"/>
-        </w:rPr>
-        <mc:AlternateContent>
-          <mc:Choice Requires="wps">
-            <w:drawing>
-              <wp:anchor distT="0" distB="0" distL="114300" distR="114300" simplePos="0" relativeHeight="251917312" behindDoc="0" locked="0" layoutInCell="1" allowOverlap="1" wp14:anchorId="1A7E3465" wp14:editId="76ACC52E">
-                <wp:simplePos x="0" y="0"/>
-                <wp:positionH relativeFrom="margin">
-                  <wp:posOffset>3028087</wp:posOffset>
-                </wp:positionH>
-                <wp:positionV relativeFrom="paragraph">
-                  <wp:posOffset>15240</wp:posOffset>
-                </wp:positionV>
-                <wp:extent cx="974090" cy="678815"/>
-                <wp:effectExtent l="0" t="0" r="16510" b="26035"/>
-                <wp:wrapNone/>
-                <wp:docPr id="332" name="Rectangle: Top Corners Rounded 332"/>
-                <wp:cNvGraphicFramePr/>
-                <a:graphic xmlns:a="http://schemas.openxmlformats.org/drawingml/2006/main">
-                  <a:graphicData uri="http://schemas.microsoft.com/office/word/2010/wordprocessingShape">
-                    <wps:wsp>
-                      <wps:cNvSpPr/>
-                      <wps:spPr>
-                        <a:xfrm>
-                          <a:off x="0" y="0"/>
-                          <a:ext cx="974090" cy="678815"/>
-                        </a:xfrm>
-                        <a:prstGeom prst="round2SameRect">
-                          <a:avLst/>
-                        </a:prstGeom>
-                        <a:noFill/>
-                        <a:ln w="19050">
-                          <a:solidFill>
-                            <a:schemeClr val="tx1"/>
-                          </a:solidFill>
-                        </a:ln>
-                      </wps:spPr>
-                      <wps:style>
-                        <a:lnRef idx="2">
-                          <a:schemeClr val="accent1">
-                            <a:shade val="50000"/>
-                          </a:schemeClr>
-                        </a:lnRef>
-                        <a:fillRef idx="1">
-                          <a:schemeClr val="accent1"/>
-                        </a:fillRef>
-                        <a:effectRef idx="0">
-                          <a:schemeClr val="accent1"/>
-                        </a:effectRef>
-                        <a:fontRef idx="minor">
-                          <a:schemeClr val="lt1"/>
-                        </a:fontRef>
-                      </wps:style>
-                      <wps:bodyPr rot="0" spcFirstLastPara="0" vertOverflow="overflow" horzOverflow="overflow" vert="horz" wrap="square" lIns="91440" tIns="45720" rIns="91440" bIns="45720" numCol="1" spcCol="0" rtlCol="0" fromWordArt="0" anchor="ctr" anchorCtr="0" forceAA="0" compatLnSpc="1">
-                        <a:prstTxWarp prst="textNoShape">
-                          <a:avLst/>
-                        </a:prstTxWarp>
-                        <a:noAutofit/>
-                      </wps:bodyPr>
-                    </wps:wsp>
-                  </a:graphicData>
-                </a:graphic>
-                <wp14:sizeRelH relativeFrom="margin">
-                  <wp14:pctWidth>0</wp14:pctWidth>
-                </wp14:sizeRelH>
-              </wp:anchor>
-            </w:drawing>
-          </mc:Choice>
-          <mc:Fallback>
-            <w:pict>
-              <v:shape w14:anchorId="22603563" id="Rectangle: Top Corners Rounded 332" o:spid="_x0000_s1026" style="position:absolute;margin-left:238.45pt;margin-top:1.2pt;width:76.7pt;height:53.45pt;z-index:251917312;visibility:visible;mso-wrap-style:square;mso-width-percent:0;mso-wrap-distance-left:9pt;mso-wrap-distance-top:0;mso-wrap-distance-right:9pt;mso-wrap-distance-bottom:0;mso-position-horizontal:absolute;mso-position-horizontal-relative:margin;mso-position-vertical:absolute;mso-position-vertical-relative:text;mso-width-percent:0;mso-width-relative:margin;v-text-anchor:middle" coordsize="974090,678815" o:gfxdata="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" path="m113138,l860952,v62484,,113138,50654,113138,113138l974090,678815r,l,678815r,l,113138c,50654,50654,,113138,xe" filled="f" strokecolor="black [3213]" strokeweight="1.5pt">
-                <v:stroke joinstyle="miter"/>
-                <v:path arrowok="t" o:connecttype="custom" o:connectlocs="113138,0;860952,0;974090,113138;974090,678815;974090,678815;0,678815;0,678815;0,113138;113138,0" o:connectangles="0,0,0,0,0,0,0,0,0"/>
-                <w10:wrap anchorx="margin"/>
-              </v:shape>
-            </w:pict>
-          </mc:Fallback>
-        </mc:AlternateContent>
-      </w:r>
-      <w:r>
-        <w:rPr>
-          <w:noProof/>
-          <w:lang w:val="en-NZ" w:eastAsia="en-NZ"/>
-        </w:rPr>
-        <mc:AlternateContent>
-          <mc:Choice Requires="wps">
-            <w:drawing>
-              <wp:anchor distT="0" distB="0" distL="114300" distR="114300" simplePos="0" relativeHeight="251916288" behindDoc="0" locked="0" layoutInCell="1" allowOverlap="1" wp14:anchorId="5D156248" wp14:editId="186845A4">
-                <wp:simplePos x="0" y="0"/>
-                <wp:positionH relativeFrom="margin">
-                  <wp:posOffset>2052803</wp:posOffset>
-                </wp:positionH>
-                <wp:positionV relativeFrom="paragraph">
-                  <wp:posOffset>13970</wp:posOffset>
-                </wp:positionV>
-                <wp:extent cx="974116" cy="678815"/>
-                <wp:effectExtent l="0" t="0" r="16510" b="26035"/>
-                <wp:wrapNone/>
-                <wp:docPr id="333" name="Rectangle: Top Corners Rounded 333"/>
-                <wp:cNvGraphicFramePr/>
-                <a:graphic xmlns:a="http://schemas.openxmlformats.org/drawingml/2006/main">
-                  <a:graphicData uri="http://schemas.microsoft.com/office/word/2010/wordprocessingShape">
-                    <wps:wsp>
-                      <wps:cNvSpPr/>
-                      <wps:spPr>
-                        <a:xfrm>
-                          <a:off x="0" y="0"/>
-                          <a:ext cx="974116" cy="678815"/>
-                        </a:xfrm>
-                        <a:prstGeom prst="round2SameRect">
-                          <a:avLst/>
-                        </a:prstGeom>
-                        <a:noFill/>
-                        <a:ln w="19050">
-                          <a:solidFill>
-                            <a:schemeClr val="tx1"/>
-                          </a:solidFill>
-                        </a:ln>
-                      </wps:spPr>
-                      <wps:style>
-                        <a:lnRef idx="2">
-                          <a:schemeClr val="accent1">
-                            <a:shade val="50000"/>
-                          </a:schemeClr>
-                        </a:lnRef>
-                        <a:fillRef idx="1">
-                          <a:schemeClr val="accent1"/>
-                        </a:fillRef>
-                        <a:effectRef idx="0">
-                          <a:schemeClr val="accent1"/>
-                        </a:effectRef>
-                        <a:fontRef idx="minor">
-                          <a:schemeClr val="lt1"/>
-                        </a:fontRef>
-                      </wps:style>
-                      <wps:bodyPr rot="0" spcFirstLastPara="0" vertOverflow="overflow" horzOverflow="overflow" vert="horz" wrap="square" lIns="91440" tIns="45720" rIns="91440" bIns="45720" numCol="1" spcCol="0" rtlCol="0" fromWordArt="0" anchor="ctr" anchorCtr="0" forceAA="0" compatLnSpc="1">
-                        <a:prstTxWarp prst="textNoShape">
-                          <a:avLst/>
-                        </a:prstTxWarp>
-                        <a:noAutofit/>
-                      </wps:bodyPr>
-                    </wps:wsp>
-                  </a:graphicData>
-                </a:graphic>
-                <wp14:sizeRelH relativeFrom="margin">
-                  <wp14:pctWidth>0</wp14:pctWidth>
-                </wp14:sizeRelH>
-              </wp:anchor>
-            </w:drawing>
-          </mc:Choice>
-          <mc:Fallback>
-            <w:pict>
-              <v:shape w14:anchorId="6D538BF5" id="Rectangle: Top Corners Rounded 333" o:spid="_x0000_s1026" style="position:absolute;margin-left:161.65pt;margin-top:1.1pt;width:76.7pt;height:53.45pt;z-index:251916288;visibility:visible;mso-wrap-style:square;mso-width-percent:0;mso-wrap-distance-left:9pt;mso-wrap-distance-top:0;mso-wrap-distance-right:9pt;mso-wrap-distance-bottom:0;mso-position-horizontal:absolute;mso-position-horizontal-relative:margin;mso-position-vertical:absolute;mso-position-vertical-relative:text;mso-width-percent:0;mso-width-relative:margin;v-text-anchor:middle" coordsize="974116,678815" o:gfxdata="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" path="m113138,l860978,v62484,,113138,50654,113138,113138l974116,678815r,l,678815r,l,113138c,50654,50654,,113138,xe" filled="f" strokecolor="black [3213]" strokeweight="1.5pt">
-                <v:stroke joinstyle="miter"/>
-                <v:path arrowok="t" o:connecttype="custom" o:connectlocs="113138,0;860978,0;974116,113138;974116,678815;974116,678815;0,678815;0,678815;0,113138;113138,0" o:connectangles="0,0,0,0,0,0,0,0,0"/>
-                <w10:wrap anchorx="margin"/>
-              </v:shape>
-            </w:pict>
-          </mc:Fallback>
-        </mc:AlternateContent>
-      </w:r>
-      <w:r>
-        <w:rPr>
-          <w:noProof/>
-          <w:lang w:val="en-NZ" w:eastAsia="en-NZ"/>
-        </w:rPr>
-        <mc:AlternateContent>
-          <mc:Choice Requires="wps">
-            <w:drawing>
-              <wp:anchor distT="0" distB="0" distL="114300" distR="114300" simplePos="0" relativeHeight="251914240" behindDoc="0" locked="0" layoutInCell="1" allowOverlap="1" wp14:anchorId="7344641D" wp14:editId="21C1ADF0">
-                <wp:simplePos x="0" y="0"/>
-                <wp:positionH relativeFrom="margin">
-                  <wp:posOffset>1074928</wp:posOffset>
-                </wp:positionH>
-                <wp:positionV relativeFrom="paragraph">
-                  <wp:posOffset>9525</wp:posOffset>
-                </wp:positionV>
-                <wp:extent cx="974116" cy="678815"/>
-                <wp:effectExtent l="0" t="0" r="16510" b="26035"/>
-                <wp:wrapNone/>
-                <wp:docPr id="334" name="Rectangle: Top Corners Rounded 334"/>
-                <wp:cNvGraphicFramePr/>
-                <a:graphic xmlns:a="http://schemas.openxmlformats.org/drawingml/2006/main">
-                  <a:graphicData uri="http://schemas.microsoft.com/office/word/2010/wordprocessingShape">
-                    <wps:wsp>
-                      <wps:cNvSpPr/>
-                      <wps:spPr>
-                        <a:xfrm>
-                          <a:off x="0" y="0"/>
-                          <a:ext cx="974116" cy="678815"/>
-                        </a:xfrm>
-                        <a:prstGeom prst="round2SameRect">
-                          <a:avLst/>
-                        </a:prstGeom>
-                        <a:noFill/>
-                        <a:ln w="19050">
-                          <a:solidFill>
-                            <a:schemeClr val="tx1"/>
-                          </a:solidFill>
-                        </a:ln>
-                      </wps:spPr>
-                      <wps:style>
-                        <a:lnRef idx="2">
-                          <a:schemeClr val="accent1">
-                            <a:shade val="50000"/>
-                          </a:schemeClr>
-                        </a:lnRef>
-                        <a:fillRef idx="1">
-                          <a:schemeClr val="accent1"/>
-                        </a:fillRef>
-                        <a:effectRef idx="0">
-                          <a:schemeClr val="accent1"/>
-                        </a:effectRef>
-                        <a:fontRef idx="minor">
-                          <a:schemeClr val="lt1"/>
-                        </a:fontRef>
-                      </wps:style>
-                      <wps:bodyPr rot="0" spcFirstLastPara="0" vertOverflow="overflow" horzOverflow="overflow" vert="horz" wrap="square" lIns="91440" tIns="45720" rIns="91440" bIns="45720" numCol="1" spcCol="0" rtlCol="0" fromWordArt="0" anchor="ctr" anchorCtr="0" forceAA="0" compatLnSpc="1">
-                        <a:prstTxWarp prst="textNoShape">
-                          <a:avLst/>
-                        </a:prstTxWarp>
-                        <a:noAutofit/>
-                      </wps:bodyPr>
-                    </wps:wsp>
-                  </a:graphicData>
-                </a:graphic>
-                <wp14:sizeRelH relativeFrom="margin">
-                  <wp14:pctWidth>0</wp14:pctWidth>
-                </wp14:sizeRelH>
-              </wp:anchor>
-            </w:drawing>
-          </mc:Choice>
-          <mc:Fallback>
-            <w:pict>
-              <v:shape w14:anchorId="4F1FCB0E" id="Rectangle: Top Corners Rounded 334" o:spid="_x0000_s1026" style="position:absolute;margin-left:84.65pt;margin-top:.75pt;width:76.7pt;height:53.45pt;z-index:251914240;visibility:visible;mso-wrap-style:square;mso-width-percent:0;mso-wrap-distance-left:9pt;mso-wrap-distance-top:0;mso-wrap-distance-right:9pt;mso-wrap-distance-bottom:0;mso-position-horizontal:absolute;mso-position-horizontal-relative:margin;mso-position-vertical:absolute;mso-position-vertical-relative:text;mso-width-percent:0;mso-width-relative:margin;v-text-anchor:middle" coordsize="974116,678815" o:gfxdata="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" path="m113138,l860978,v62484,,113138,50654,113138,113138l974116,678815r,l,678815r,l,113138c,50654,50654,,113138,xe" filled="f" strokecolor="black [3213]" strokeweight="1.5pt">
-                <v:stroke joinstyle="miter"/>
-                <v:path arrowok="t" o:connecttype="custom" o:connectlocs="113138,0;860978,0;974116,113138;974116,678815;974116,678815;0,678815;0,678815;0,113138;113138,0" o:connectangles="0,0,0,0,0,0,0,0,0"/>
-                <w10:wrap anchorx="margin"/>
-              </v:shape>
-            </w:pict>
-          </mc:Fallback>
-        </mc:AlternateContent>
-      </w:r>
-    </w:p>
-    <w:p/>
-    <w:p>
-      <w:r>
-        <w:rPr>
-          <w:noProof/>
-          <w:lang w:val="en-NZ" w:eastAsia="en-NZ"/>
-        </w:rPr>
-        <mc:AlternateContent>
-          <mc:Choice Requires="wps">
-            <w:drawing>
-              <wp:anchor distT="0" distB="0" distL="114300" distR="114300" simplePos="0" relativeHeight="251927552" behindDoc="0" locked="0" layoutInCell="1" allowOverlap="1" wp14:anchorId="1E3A9E57" wp14:editId="49D93464">
-                <wp:simplePos x="0" y="0"/>
-                <wp:positionH relativeFrom="column">
-                  <wp:posOffset>4595854</wp:posOffset>
-                </wp:positionH>
-                <wp:positionV relativeFrom="paragraph">
-                  <wp:posOffset>175923</wp:posOffset>
-                </wp:positionV>
-                <wp:extent cx="1263733" cy="262393"/>
-                <wp:effectExtent l="0" t="0" r="12700" b="23495"/>
-                <wp:wrapNone/>
-                <wp:docPr id="335" name="Text Box 335"/>
-                <wp:cNvGraphicFramePr/>
-                <a:graphic xmlns:a="http://schemas.openxmlformats.org/drawingml/2006/main">
-                  <a:graphicData uri="http://schemas.microsoft.com/office/word/2010/wordprocessingShape">
-                    <wps:wsp>
-                      <wps:cNvSpPr txBox="1"/>
-                      <wps:spPr>
-                        <a:xfrm>
-                          <a:off x="0" y="0"/>
-                          <a:ext cx="1263733" cy="262393"/>
-                        </a:xfrm>
-                        <a:prstGeom prst="rect">
-                          <a:avLst/>
-                        </a:prstGeom>
-                        <a:noFill/>
-                        <a:ln w="6350">
-                          <a:solidFill>
-                            <a:prstClr val="black"/>
-                          </a:solidFill>
-                        </a:ln>
-                      </wps:spPr>
-                      <wps:txbx>
-                        <w:txbxContent>
-                          <w:p>
-                            <w:pPr>
-                              <w:rPr>
-                                <w:sz w:val="16"/>
-                                <w:lang w:val="en-NZ"/>
-                              </w:rPr>
-                            </w:pPr>
-                            <w:r>
-                              <w:rPr>
-                                <w:sz w:val="16"/>
-                                <w:lang w:val="en-NZ"/>
-                              </w:rPr>
-                              <w:t>TIME REMAINING: 00:00</w:t>
-                            </w:r>
-                          </w:p>
-                        </w:txbxContent>
-                      </wps:txbx>
-                      <wps:bodyPr rot="0" spcFirstLastPara="0" vertOverflow="overflow" horzOverflow="overflow" vert="horz" wrap="square" lIns="91440" tIns="45720" rIns="91440" bIns="45720" numCol="1" spcCol="0" rtlCol="0" fromWordArt="0" anchor="t" anchorCtr="0" forceAA="0" compatLnSpc="1">
-                        <a:prstTxWarp prst="textNoShape">
-                          <a:avLst/>
-                        </a:prstTxWarp>
-                        <a:noAutofit/>
-                      </wps:bodyPr>
-                    </wps:wsp>
-                  </a:graphicData>
-                </a:graphic>
-                <wp14:sizeRelH relativeFrom="margin">
-                  <wp14:pctWidth>0</wp14:pctWidth>
-                </wp14:sizeRelH>
-                <wp14:sizeRelV relativeFrom="margin">
-                  <wp14:pctHeight>0</wp14:pctHeight>
-                </wp14:sizeRelV>
-              </wp:anchor>
-            </w:drawing>
-          </mc:Choice>
-          <mc:Fallback>
-            <w:pict>
-              <v:shape w14:anchorId="1E3A9E57" id="Text Box 335" o:spid="_x0000_s1031" type="#_x0000_t202" style="position:absolute;margin-left:361.9pt;margin-top:13.85pt;width:99.5pt;height:20.65pt;z-index:251927552;visibility:visible;mso-wrap-style:square;mso-width-percent:0;mso-height-percent:0;mso-wrap-distance-left:9pt;mso-wrap-distance-top:0;mso-wrap-distance-right:9pt;mso-wrap-distance-bottom:0;mso-position-horizontal:absolute;mso-position-horizontal-relative:text;mso-position-vertical:absolute;mso-position-vertical-relative:text;mso-width-percent:0;mso-height-percent:0;mso-width-relative:margin;mso-height-relative:margin;v-text-anchor:top" o:gfxdata="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" filled="f" strokeweight=".5pt">
-                <v:textbox>
-                  <w:txbxContent>
-                    <w:p>
-                      <w:pPr>
-                        <w:rPr>
-                          <w:sz w:val="16"/>
-                          <w:lang w:val="en-NZ"/>
-                        </w:rPr>
-                      </w:pPr>
-                      <w:r>
-                        <w:rPr>
-                          <w:sz w:val="16"/>
-                          <w:lang w:val="en-NZ"/>
-                        </w:rPr>
-                        <w:t>TIME REMAINING: 00:00</w:t>
-                      </w:r>
-                    </w:p>
-                  </w:txbxContent>
-                </v:textbox>
-              </v:shape>
-            </w:pict>
-          </mc:Fallback>
-        </mc:AlternateContent>
-      </w:r>
-      <w:r>
-        <w:rPr>
-          <w:noProof/>
-          <w:lang w:val="en-NZ" w:eastAsia="en-NZ"/>
-        </w:rPr>
-        <mc:AlternateContent>
-          <mc:Choice Requires="wps">
-            <w:drawing>
-              <wp:anchor distT="0" distB="0" distL="114300" distR="114300" simplePos="0" relativeHeight="251915264" behindDoc="0" locked="0" layoutInCell="1" allowOverlap="1" wp14:anchorId="2CBBB06E" wp14:editId="376C261B">
-                <wp:simplePos x="0" y="0"/>
-                <wp:positionH relativeFrom="margin">
-                  <wp:align>right</wp:align>
-                </wp:positionH>
-                <wp:positionV relativeFrom="paragraph">
-                  <wp:posOffset>118110</wp:posOffset>
-                </wp:positionV>
-                <wp:extent cx="5920740" cy="14475"/>
-                <wp:effectExtent l="0" t="0" r="22860" b="24130"/>
-                <wp:wrapNone/>
-                <wp:docPr id="336" name="Straight Connector 336"/>
-                <wp:cNvGraphicFramePr/>
-                <a:graphic xmlns:a="http://schemas.openxmlformats.org/drawingml/2006/main">
-                  <a:graphicData uri="http://schemas.microsoft.com/office/word/2010/wordprocessingShape">
-                    <wps:wsp>
-                      <wps:cNvCnPr/>
-                      <wps:spPr>
-                        <a:xfrm>
-                          <a:off x="0" y="0"/>
-                          <a:ext cx="5920740" cy="14475"/>
-                        </a:xfrm>
-                        <a:prstGeom prst="line">
-                          <a:avLst/>
-                        </a:prstGeom>
-                        <a:ln w="19050"/>
-                      </wps:spPr>
-                      <wps:style>
-                        <a:lnRef idx="1">
-                          <a:schemeClr val="dk1"/>
-                        </a:lnRef>
-                        <a:fillRef idx="0">
-                          <a:schemeClr val="dk1"/>
-                        </a:fillRef>
-                        <a:effectRef idx="0">
-                          <a:schemeClr val="dk1"/>
-                        </a:effectRef>
-                        <a:fontRef idx="minor">
-                          <a:schemeClr val="tx1"/>
-                        </a:fontRef>
-                      </wps:style>
-                      <wps:bodyPr/>
-                    </wps:wsp>
-                  </a:graphicData>
-                </a:graphic>
-              </wp:anchor>
-            </w:drawing>
-          </mc:Choice>
-          <mc:Fallback>
-            <w:pict>
-              <v:line w14:anchorId="10B154B9" id="Straight Connector 336" o:spid="_x0000_s1026" style="position:absolute;z-index:251915264;visibility:visible;mso-wrap-style:square;mso-wrap-distance-left:9pt;mso-wrap-distance-top:0;mso-wrap-distance-right:9pt;mso-wrap-distance-bottom:0;mso-position-horizontal:right;mso-position-horizontal-relative:margin;mso-position-vertical:absolute;mso-position-vertical-relative:text" from="415pt,9.3pt" to="881.2pt,10.45pt" o:gfxdata="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" strokecolor="black [3200]" strokeweight="1.5pt">
-                <v:stroke joinstyle="miter"/>
-                <w10:wrap anchorx="margin"/>
-              </v:line>
-            </w:pict>
-          </mc:Fallback>
-        </mc:AlternateContent>
-      </w:r>
-    </w:p>
-    <w:p>
-      <w:r>
-        <w:rPr>
-          <w:noProof/>
-          <w:lang w:val="en-NZ" w:eastAsia="en-NZ"/>
-        </w:rPr>
-        <mc:AlternateContent>
-          <mc:Choice Requires="wps">
-            <w:drawing>
-              <wp:anchor distT="0" distB="0" distL="114300" distR="114300" simplePos="0" relativeHeight="251925504" behindDoc="0" locked="0" layoutInCell="1" allowOverlap="1" wp14:anchorId="4AFEB1D9" wp14:editId="27F9BC15">
-                <wp:simplePos x="0" y="0"/>
-                <wp:positionH relativeFrom="column">
-                  <wp:posOffset>874395</wp:posOffset>
-                </wp:positionH>
-                <wp:positionV relativeFrom="paragraph">
-                  <wp:posOffset>65157</wp:posOffset>
-                </wp:positionV>
-                <wp:extent cx="4055166" cy="580445"/>
-                <wp:effectExtent l="0" t="0" r="0" b="0"/>
-                <wp:wrapNone/>
-                <wp:docPr id="337" name="Text Box 337"/>
-                <wp:cNvGraphicFramePr/>
-                <a:graphic xmlns:a="http://schemas.openxmlformats.org/drawingml/2006/main">
-                  <a:graphicData uri="http://schemas.microsoft.com/office/word/2010/wordprocessingShape">
-                    <wps:wsp>
-                      <wps:cNvSpPr txBox="1"/>
-                      <wps:spPr>
-                        <a:xfrm>
-                          <a:off x="0" y="0"/>
-                          <a:ext cx="4055166" cy="580445"/>
-                        </a:xfrm>
-                        <a:prstGeom prst="rect">
-                          <a:avLst/>
-                        </a:prstGeom>
-                        <a:noFill/>
-                        <a:ln w="6350">
-                          <a:noFill/>
-                        </a:ln>
-                      </wps:spPr>
-                      <wps:txbx>
-                        <w:txbxContent>
-                          <w:p>
-                            <w:pPr>
-                              <w:jc w:val="center"/>
-                              <w:rPr>
-                                <w:sz w:val="30"/>
-                                <w:lang w:val="en-NZ"/>
-                              </w:rPr>
-                            </w:pPr>
-                            <w:r>
-                              <w:rPr>
-                                <w:b/>
-                                <w:sz w:val="30"/>
-                                <w:lang w:val="en-NZ"/>
-                              </w:rPr>
-                              <w:t>CASIO MATHEX 2017</w:t>
-                            </w:r>
-                            <w:r>
-                              <w:rPr>
-                                <w:sz w:val="30"/>
-                                <w:lang w:val="en-NZ"/>
-                              </w:rPr>
-                              <w:br/>
-                              <w:t>Welcome!</w:t>
-                            </w:r>
-                          </w:p>
-                        </w:txbxContent>
-                      </wps:txbx>
-                      <wps:bodyPr rot="0" spcFirstLastPara="0" vertOverflow="overflow" horzOverflow="overflow" vert="horz" wrap="square" lIns="91440" tIns="45720" rIns="91440" bIns="45720" numCol="1" spcCol="0" rtlCol="0" fromWordArt="0" anchor="t" anchorCtr="0" forceAA="0" compatLnSpc="1">
-                        <a:prstTxWarp prst="textNoShape">
-                          <a:avLst/>
-                        </a:prstTxWarp>
-                        <a:noAutofit/>
-                      </wps:bodyPr>
-                    </wps:wsp>
-                  </a:graphicData>
-                </a:graphic>
-                <wp14:sizeRelV relativeFrom="margin">
-                  <wp14:pctHeight>0</wp14:pctHeight>
-                </wp14:sizeRelV>
-              </wp:anchor>
-            </w:drawing>
-          </mc:Choice>
-          <mc:Fallback>
-            <w:pict>
-              <v:shape w14:anchorId="4AFEB1D9" id="Text Box 337" o:spid="_x0000_s1032" type="#_x0000_t202" style="position:absolute;margin-left:68.85pt;margin-top:5.15pt;width:319.3pt;height:45.7pt;z-index:251925504;visibility:visible;mso-wrap-style:square;mso-height-percent:0;mso-wrap-distance-left:9pt;mso-wrap-distance-top:0;mso-wrap-distance-right:9pt;mso-wrap-distance-bottom:0;mso-position-horizontal:absolute;mso-position-horizontal-relative:text;mso-position-vertical:absolute;mso-position-vertical-relative:text;mso-height-percent:0;mso-height-relative:margin;v-text-anchor:top" o:gfxdata="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" filled="f" stroked="f" strokeweight=".5pt">
-                <v:textbox>
-                  <w:txbxContent>
-                    <w:p>
-                      <w:pPr>
-                        <w:jc w:val="center"/>
-                        <w:rPr>
-                          <w:sz w:val="30"/>
-                          <w:lang w:val="en-NZ"/>
-                        </w:rPr>
-                      </w:pPr>
-                      <w:r>
-                        <w:rPr>
-                          <w:b/>
-                          <w:sz w:val="30"/>
-                          <w:lang w:val="en-NZ"/>
-                        </w:rPr>
-                        <w:t>CASIO MATHEX 2017</w:t>
-                      </w:r>
-                      <w:r>
-                        <w:rPr>
-                          <w:sz w:val="30"/>
-                          <w:lang w:val="en-NZ"/>
-                        </w:rPr>
-                        <w:br/>
-                        <w:t>Welcome!</w:t>
-                      </w:r>
-                    </w:p>
-                  </w:txbxContent>
-                </v:textbox>
-              </v:shape>
-            </w:pict>
-          </mc:Fallback>
-        </mc:AlternateContent>
-      </w:r>
-    </w:p>
-    <w:p/>
-    <w:p/>
-    <w:p>
-      <w:r>
-        <w:rPr>
-          <w:noProof/>
-          <w:lang w:val="en-NZ" w:eastAsia="en-NZ"/>
-        </w:rPr>
-        <mc:AlternateContent>
-          <mc:Choice Requires="wps">
-            <w:drawing>
-              <wp:anchor distT="0" distB="0" distL="114300" distR="114300" simplePos="0" relativeHeight="251926528" behindDoc="0" locked="0" layoutInCell="1" allowOverlap="1" wp14:anchorId="32B13AD6" wp14:editId="542AE8FA">
-                <wp:simplePos x="0" y="0"/>
-                <wp:positionH relativeFrom="margin">
-                  <wp:posOffset>950026</wp:posOffset>
-                </wp:positionH>
-                <wp:positionV relativeFrom="paragraph">
-                  <wp:posOffset>103061</wp:posOffset>
-                </wp:positionV>
-                <wp:extent cx="4055110" cy="1674420"/>
-                <wp:effectExtent l="0" t="0" r="0" b="2540"/>
-                <wp:wrapNone/>
-                <wp:docPr id="338" name="Text Box 338"/>
-                <wp:cNvGraphicFramePr/>
-                <a:graphic xmlns:a="http://schemas.openxmlformats.org/drawingml/2006/main">
-                  <a:graphicData uri="http://schemas.microsoft.com/office/word/2010/wordprocessingShape">
-                    <wps:wsp>
-                      <wps:cNvSpPr txBox="1"/>
-                      <wps:spPr>
-                        <a:xfrm>
-                          <a:off x="0" y="0"/>
-                          <a:ext cx="4055110" cy="1674420"/>
-                        </a:xfrm>
-                        <a:prstGeom prst="rect">
-                          <a:avLst/>
-                        </a:prstGeom>
-                        <a:noFill/>
-                        <a:ln w="6350">
-                          <a:noFill/>
-                        </a:ln>
-                      </wps:spPr>
-                      <wps:txbx>
-                        <w:txbxContent>
-                          <w:p>
-                            <w:pPr>
-                              <w:ind w:left="2160" w:hanging="2160"/>
-                              <w:rPr>
-                                <w:sz w:val="24"/>
-                                <w:lang w:val="en-NZ"/>
-                              </w:rPr>
-                            </w:pPr>
-                            <w:r>
-                              <w:rPr>
-                                <w:sz w:val="24"/>
-                                <w:lang w:val="en-NZ"/>
-                              </w:rPr>
-                              <w:t>SEARCH:</w:t>
-                            </w:r>
-                            <w:r>
-                              <w:rPr>
-                                <w:sz w:val="24"/>
-                                <w:lang w:val="en-NZ"/>
-                              </w:rPr>
-                              <w:tab/>
-                              <w:t>Use the search page to find the team you want to track.</w:t>
-                            </w:r>
-                          </w:p>
-                          <w:p>
-                            <w:pPr>
-                              <w:ind w:left="2160" w:hanging="2160"/>
-                              <w:rPr>
-                                <w:sz w:val="24"/>
-                                <w:lang w:val="en-NZ"/>
-                              </w:rPr>
-                            </w:pPr>
-                            <w:r>
-                              <w:rPr>
-                                <w:sz w:val="24"/>
-                                <w:lang w:val="en-NZ"/>
-                              </w:rPr>
-                              <w:t>LEADERBOARD:</w:t>
-                            </w:r>
-                            <w:r>
-                              <w:rPr>
-                                <w:sz w:val="24"/>
-                                <w:lang w:val="en-NZ"/>
-                              </w:rPr>
-                              <w:tab/>
-                              <w:t>View the overall competition and see how all teams a</w:t>
-                            </w:r>
-                            <w:r>
-                              <w:rPr>
-                                <w:sz w:val="24"/>
-                                <w:lang w:val="en-NZ"/>
-                              </w:rPr>
-                              <w:t>re</w:t>
-                            </w:r>
-                            <w:r>
-                              <w:rPr>
-                                <w:sz w:val="24"/>
-                                <w:lang w:val="en-NZ"/>
-                              </w:rPr>
-                              <w:t xml:space="preserve"> performing.</w:t>
-                            </w:r>
-                          </w:p>
-                          <w:p>
-                            <w:pPr>
-                              <w:ind w:left="2160" w:hanging="2160"/>
-                              <w:rPr>
-                                <w:sz w:val="24"/>
-                                <w:lang w:val="en-NZ"/>
-                              </w:rPr>
-                            </w:pPr>
-                            <w:r>
-                              <w:rPr>
-                                <w:sz w:val="24"/>
-                                <w:lang w:val="en-NZ"/>
-                              </w:rPr>
-                              <w:t>MY TEAM:</w:t>
-                            </w:r>
-                            <w:r>
-                              <w:rPr>
-                                <w:sz w:val="24"/>
-                                <w:lang w:val="en-NZ"/>
-                              </w:rPr>
-                              <w:tab/>
-                              <w:t xml:space="preserve">Check the details, </w:t>
-                            </w:r>
-                            <w:proofErr w:type="spellStart"/>
-                            <w:r>
-                              <w:rPr>
-                                <w:sz w:val="24"/>
-                                <w:lang w:val="en-NZ"/>
-                              </w:rPr>
-                              <w:t>leaderboard</w:t>
-                            </w:r>
-                            <w:proofErr w:type="spellEnd"/>
-                            <w:r>
-                              <w:rPr>
-                                <w:sz w:val="24"/>
-                                <w:lang w:val="en-NZ"/>
-                              </w:rPr>
-                              <w:t xml:space="preserve"> position and score of your tracked team here.</w:t>
-                            </w:r>
-                          </w:p>
-                        </w:txbxContent>
-                      </wps:txbx>
-                      <wps:bodyPr rot="0" spcFirstLastPara="0" vertOverflow="overflow" horzOverflow="overflow" vert="horz" wrap="square" lIns="91440" tIns="45720" rIns="91440" bIns="45720" numCol="1" spcCol="0" rtlCol="0" fromWordArt="0" anchor="t" anchorCtr="0" forceAA="0" compatLnSpc="1">
-                        <a:prstTxWarp prst="textNoShape">
-                          <a:avLst/>
-                        </a:prstTxWarp>
-                        <a:noAutofit/>
-                      </wps:bodyPr>
-                    </wps:wsp>
-                  </a:graphicData>
-                </a:graphic>
-                <wp14:sizeRelV relativeFrom="margin">
-                  <wp14:pctHeight>0</wp14:pctHeight>
-                </wp14:sizeRelV>
-              </wp:anchor>
-            </w:drawing>
-          </mc:Choice>
-          <mc:Fallback>
-            <w:pict>
-              <v:shape w14:anchorId="32B13AD6" id="Text Box 338" o:spid="_x0000_s1033" type="#_x0000_t202" style="position:absolute;margin-left:74.8pt;margin-top:8.1pt;width:319.3pt;height:131.85pt;z-index:251926528;visibility:visible;mso-wrap-style:square;mso-height-percent:0;mso-wrap-distance-left:9pt;mso-wrap-distance-top:0;mso-wrap-distance-right:9pt;mso-wrap-distance-bottom:0;mso-position-horizontal:absolute;mso-position-horizontal-relative:margin;mso-position-vertical:absolute;mso-position-vertical-relative:text;mso-height-percent:0;mso-height-relative:margin;v-text-anchor:top" o:gfxdata="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" filled="f" stroked="f" strokeweight=".5pt">
-                <v:textbox>
-                  <w:txbxContent>
-                    <w:p>
-                      <w:pPr>
-                        <w:ind w:left="2160" w:hanging="2160"/>
-                        <w:rPr>
-                          <w:sz w:val="24"/>
-                          <w:lang w:val="en-NZ"/>
-                        </w:rPr>
-                      </w:pPr>
-                      <w:r>
-                        <w:rPr>
-                          <w:sz w:val="24"/>
-                          <w:lang w:val="en-NZ"/>
-                        </w:rPr>
-                        <w:t>SEARCH:</w:t>
-                      </w:r>
-                      <w:r>
-                        <w:rPr>
-                          <w:sz w:val="24"/>
-                          <w:lang w:val="en-NZ"/>
-                        </w:rPr>
-                        <w:tab/>
-                        <w:t>Use the search page to find the team you want to track.</w:t>
-                      </w:r>
-                    </w:p>
-                    <w:p>
-                      <w:pPr>
-                        <w:ind w:left="2160" w:hanging="2160"/>
-                        <w:rPr>
-                          <w:sz w:val="24"/>
-                          <w:lang w:val="en-NZ"/>
-                        </w:rPr>
-                      </w:pPr>
-                      <w:r>
-                        <w:rPr>
-                          <w:sz w:val="24"/>
-                          <w:lang w:val="en-NZ"/>
-                        </w:rPr>
-                        <w:t>LEADERBOARD:</w:t>
-                      </w:r>
-                      <w:r>
-                        <w:rPr>
-                          <w:sz w:val="24"/>
-                          <w:lang w:val="en-NZ"/>
-                        </w:rPr>
-                        <w:tab/>
-                        <w:t>View the overall competition and see how all teams a</w:t>
-                      </w:r>
-                      <w:r>
-                        <w:rPr>
-                          <w:sz w:val="24"/>
-                          <w:lang w:val="en-NZ"/>
-                        </w:rPr>
-                        <w:t>re</w:t>
-                      </w:r>
-                      <w:r>
-                        <w:rPr>
-                          <w:sz w:val="24"/>
-                          <w:lang w:val="en-NZ"/>
-                        </w:rPr>
-                        <w:t xml:space="preserve"> performing.</w:t>
-                      </w:r>
-                    </w:p>
-                    <w:p>
-                      <w:pPr>
-                        <w:ind w:left="2160" w:hanging="2160"/>
-                        <w:rPr>
-                          <w:sz w:val="24"/>
-                          <w:lang w:val="en-NZ"/>
-                        </w:rPr>
-                      </w:pPr>
-                      <w:r>
-                        <w:rPr>
-                          <w:sz w:val="24"/>
-                          <w:lang w:val="en-NZ"/>
-                        </w:rPr>
-                        <w:t>MY TEAM:</w:t>
-                      </w:r>
-                      <w:r>
-                        <w:rPr>
-                          <w:sz w:val="24"/>
-                          <w:lang w:val="en-NZ"/>
-                        </w:rPr>
-                        <w:tab/>
-                        <w:t xml:space="preserve">Check the details, </w:t>
-                      </w:r>
-                      <w:proofErr w:type="spellStart"/>
-                      <w:r>
-                        <w:rPr>
-                          <w:sz w:val="24"/>
-                          <w:lang w:val="en-NZ"/>
-                        </w:rPr>
-                        <w:t>leaderboard</w:t>
-                      </w:r>
-                      <w:proofErr w:type="spellEnd"/>
-                      <w:r>
-                        <w:rPr>
-                          <w:sz w:val="24"/>
-                          <w:lang w:val="en-NZ"/>
-                        </w:rPr>
-                        <w:t xml:space="preserve"> position and score of your tracked team here.</w:t>
-                      </w:r>
-                    </w:p>
-                  </w:txbxContent>
-                </v:textbox>
-                <w10:wrap anchorx="margin"/>
-              </v:shape>
-            </w:pict>
-          </mc:Fallback>
-        </mc:AlternateContent>
-      </w:r>
-    </w:p>
-    <w:p/>
-    <w:p/>
-    <w:p/>
-    <w:p/>
-    <w:p/>
-    <w:p>
-      <w:r>
-        <w:rPr>
-          <w:noProof/>
-          <w:lang w:val="en-NZ" w:eastAsia="en-NZ"/>
-        </w:rPr>
-        <mc:AlternateContent>
-          <mc:Choice Requires="wps">
-            <w:drawing>
-              <wp:anchor distT="0" distB="0" distL="114300" distR="114300" simplePos="0" relativeHeight="251928576" behindDoc="0" locked="0" layoutInCell="1" allowOverlap="1">
-                <wp:simplePos x="0" y="0"/>
-                <wp:positionH relativeFrom="column">
-                  <wp:posOffset>1479179</wp:posOffset>
-                </wp:positionH>
-                <wp:positionV relativeFrom="paragraph">
-                  <wp:posOffset>193675</wp:posOffset>
-                </wp:positionV>
-                <wp:extent cx="2796070" cy="416197"/>
-                <wp:effectExtent l="57150" t="19050" r="80645" b="117475"/>
-                <wp:wrapNone/>
-                <wp:docPr id="342" name="Rectangle: Rounded Corners 342"/>
-                <wp:cNvGraphicFramePr/>
-                <a:graphic xmlns:a="http://schemas.openxmlformats.org/drawingml/2006/main">
-                  <a:graphicData uri="http://schemas.microsoft.com/office/word/2010/wordprocessingShape">
-                    <wps:wsp>
-                      <wps:cNvSpPr/>
-                      <wps:spPr>
-                        <a:xfrm>
-                          <a:off x="0" y="0"/>
-                          <a:ext cx="2796070" cy="416197"/>
-                        </a:xfrm>
-                        <a:prstGeom prst="roundRect">
-                          <a:avLst/>
-                        </a:prstGeom>
-                        <a:noFill/>
-                        <a:ln w="25400" cap="rnd" cmpd="sng">
-                          <a:solidFill>
-                            <a:schemeClr val="tx1"/>
-                          </a:solidFill>
-                          <a:round/>
-                        </a:ln>
-                        <a:effectLst>
-                          <a:outerShdw blurRad="50800" dist="38100" dir="5400000" algn="t" rotWithShape="0">
-                            <a:prstClr val="black">
-                              <a:alpha val="40000"/>
-                            </a:prstClr>
-                          </a:outerShdw>
-                        </a:effectLst>
-                      </wps:spPr>
-                      <wps:style>
-                        <a:lnRef idx="2">
-                          <a:schemeClr val="accent6"/>
-                        </a:lnRef>
-                        <a:fillRef idx="1">
-                          <a:schemeClr val="lt1"/>
-                        </a:fillRef>
-                        <a:effectRef idx="0">
-                          <a:schemeClr val="accent6"/>
-                        </a:effectRef>
-                        <a:fontRef idx="minor">
-                          <a:schemeClr val="dk1"/>
-                        </a:fontRef>
-                      </wps:style>
-                      <wps:txbx>
-                        <w:txbxContent>
-                          <w:p>
-                            <w:pPr>
-                              <w:jc w:val="center"/>
-                              <w:rPr>
-                                <w:b/>
-                                <w:sz w:val="36"/>
-                                <w:lang w:val="en-NZ"/>
-                              </w:rPr>
-                            </w:pPr>
-                            <w:r>
-                              <w:rPr>
-                                <w:b/>
-                                <w:sz w:val="36"/>
-                                <w:lang w:val="en-NZ"/>
-                              </w:rPr>
-                              <w:t>Login</w:t>
-                            </w:r>
-                          </w:p>
-                        </w:txbxContent>
-                      </wps:txbx>
-                      <wps:bodyPr rot="0" spcFirstLastPara="0" vertOverflow="overflow" horzOverflow="overflow" vert="horz" wrap="square" lIns="91440" tIns="45720" rIns="91440" bIns="45720" numCol="1" spcCol="0" rtlCol="0" fromWordArt="0" anchor="ctr" anchorCtr="0" forceAA="0" compatLnSpc="1">
-                        <a:prstTxWarp prst="textNoShape">
-                          <a:avLst/>
-                        </a:prstTxWarp>
-                        <a:noAutofit/>
-                      </wps:bodyPr>
-                    </wps:wsp>
-                  </a:graphicData>
-                </a:graphic>
-                <wp14:sizeRelH relativeFrom="margin">
-                  <wp14:pctWidth>0</wp14:pctWidth>
-                </wp14:sizeRelH>
-              </wp:anchor>
-            </w:drawing>
-          </mc:Choice>
-          <mc:Fallback>
-            <w:pict>
-              <v:roundrect id="Rectangle: Rounded Corners 342" o:spid="_x0000_s1034" style="position:absolute;margin-left:116.45pt;margin-top:15.25pt;width:220.15pt;height:32.75pt;z-index:251928576;visibility:visible;mso-wrap-style:square;mso-width-percent:0;mso-wrap-distance-left:9pt;mso-wrap-distance-top:0;mso-wrap-distance-right:9pt;mso-wrap-distance-bottom:0;mso-position-horizontal:absolute;mso-position-horizontal-relative:text;mso-position-vertical:absolute;mso-position-vertical-relative:text;mso-width-percent:0;mso-width-relative:margin;v-text-anchor:middle" arcsize="10923f" o:gfxdata="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" filled="f" strokecolor="black [3213]" strokeweight="2pt">
-                <v:stroke endcap="round"/>
-                <v:shadow on="t" color="black" opacity="26214f" origin=",-.5" offset="0,3pt"/>
-                <v:textbox>
-                  <w:txbxContent>
-                    <w:p>
-                      <w:pPr>
-                        <w:jc w:val="center"/>
-                        <w:rPr>
-                          <w:b/>
-                          <w:sz w:val="36"/>
-                          <w:lang w:val="en-NZ"/>
-                        </w:rPr>
-                      </w:pPr>
-                      <w:r>
-                        <w:rPr>
-                          <w:b/>
-                          <w:sz w:val="36"/>
-                          <w:lang w:val="en-NZ"/>
-                        </w:rPr>
-                        <w:t>Login</w:t>
-                      </w:r>
-                    </w:p>
-                  </w:txbxContent>
-                </v:textbox>
-              </v:roundrect>
-            </w:pict>
-          </mc:Fallback>
-        </mc:AlternateContent>
-      </w:r>
-    </w:p>
-    <w:p/>
-    <w:p/>
-    <w:p>
-      <w:pPr>
-        <w:jc w:val="center"/>
-        <w:rPr>
-          <w:b/>
-        </w:rPr>
-      </w:pPr>
-      <w:r>
-        <w:rPr>
-          <w:b/>
-        </w:rPr>
-        <w:t>And OR</w:t>
-      </w:r>
-    </w:p>
-    <w:p>
-      <w:r>
-        <w:rPr>
-          <w:noProof/>
-          <w:lang w:val="en-NZ" w:eastAsia="en-NZ"/>
-        </w:rPr>
-        <mc:AlternateContent>
-          <mc:Choice Requires="wps">
-            <w:drawing>
-              <wp:anchor distT="0" distB="0" distL="114300" distR="114300" simplePos="0" relativeHeight="251779072" behindDoc="0" locked="0" layoutInCell="1" allowOverlap="1" wp14:anchorId="034438A3" wp14:editId="6B3D679B">
-                <wp:simplePos x="0" y="0"/>
-                <wp:positionH relativeFrom="margin">
-                  <wp:align>right</wp:align>
-                </wp:positionH>
-                <wp:positionV relativeFrom="paragraph">
-                  <wp:posOffset>10591</wp:posOffset>
-                </wp:positionV>
-                <wp:extent cx="5920967" cy="4190705"/>
-                <wp:effectExtent l="0" t="0" r="22860" b="19685"/>
-                <wp:wrapNone/>
-                <wp:docPr id="252" name="Rectangle 252"/>
-                <wp:cNvGraphicFramePr/>
-                <a:graphic xmlns:a="http://schemas.openxmlformats.org/drawingml/2006/main">
-                  <a:graphicData uri="http://schemas.microsoft.com/office/word/2010/wordprocessingShape">
-                    <wps:wsp>
-                      <wps:cNvSpPr/>
-                      <wps:spPr>
-                        <a:xfrm>
-                          <a:off x="0" y="0"/>
-                          <a:ext cx="5920967" cy="4190705"/>
-                        </a:xfrm>
-                        <a:prstGeom prst="rect">
-                          <a:avLst/>
-                        </a:prstGeom>
-                        <a:noFill/>
-                        <a:ln w="25400">
-                          <a:solidFill>
-                            <a:schemeClr val="tx1"/>
-                          </a:solidFill>
-                        </a:ln>
-                      </wps:spPr>
-                      <wps:style>
-                        <a:lnRef idx="2">
-                          <a:schemeClr val="accent1">
-                            <a:shade val="50000"/>
-                          </a:schemeClr>
-                        </a:lnRef>
-                        <a:fillRef idx="1">
-                          <a:schemeClr val="accent1"/>
-                        </a:fillRef>
-                        <a:effectRef idx="0">
-                          <a:schemeClr val="accent1"/>
-                        </a:effectRef>
-                        <a:fontRef idx="minor">
-                          <a:schemeClr val="lt1"/>
-                        </a:fontRef>
-                      </wps:style>
-                      <wps:txbx>
-                        <w:txbxContent>
-                          <w:p>
-                            <w:pPr>
-                              <w:jc w:val="center"/>
-                              <w:rPr>
-                                <w:lang w:val="en-NZ"/>
-                              </w:rPr>
-                            </w:pPr>
-                          </w:p>
-                          <w:p>
-                            <w:pPr>
-                              <w:jc w:val="center"/>
-                              <w:rPr>
-                                <w:lang w:val="en-NZ"/>
-                              </w:rPr>
-                            </w:pPr>
-                          </w:p>
-                          <w:p>
-                            <w:pPr>
-                              <w:jc w:val="center"/>
-                              <w:rPr>
-                                <w:lang w:val="en-NZ"/>
-                              </w:rPr>
-                            </w:pPr>
-                          </w:p>
-                          <w:p>
-                            <w:pPr>
-                              <w:jc w:val="center"/>
-                              <w:rPr>
-                                <w:lang w:val="en-NZ"/>
-                              </w:rPr>
-                            </w:pPr>
-                          </w:p>
-                          <w:p>
-                            <w:pPr>
-                              <w:jc w:val="center"/>
-                              <w:rPr>
-                                <w:lang w:val="en-NZ"/>
-                              </w:rPr>
-                            </w:pPr>
-                            <w:r>
-                              <w:rPr>
-                                <w:lang w:val="en-NZ"/>
-                              </w:rPr>
-                              <w:t>n</w:t>
-                            </w:r>
-                          </w:p>
-                          <w:p>
-                            <w:pPr>
-                              <w:jc w:val="center"/>
-                              <w:rPr>
-                                <w:lang w:val="en-NZ"/>
-                              </w:rPr>
-                            </w:pPr>
-                          </w:p>
-                          <w:p>
-                            <w:pPr>
-                              <w:jc w:val="center"/>
-                              <w:rPr>
-                                <w:lang w:val="en-NZ"/>
-                              </w:rPr>
-                            </w:pPr>
-                          </w:p>
-                          <w:p>
-                            <w:pPr>
-                              <w:jc w:val="center"/>
-                              <w:rPr>
-                                <w:lang w:val="en-NZ"/>
-                              </w:rPr>
-                            </w:pPr>
-                          </w:p>
-                          <w:p>
-                            <w:pPr>
-                              <w:jc w:val="center"/>
-                              <w:rPr>
-                                <w:lang w:val="en-NZ"/>
-                              </w:rPr>
-                            </w:pPr>
-                          </w:p>
-                          <w:p>
-                            <w:pPr>
-                              <w:jc w:val="center"/>
-                              <w:rPr>
-                                <w:lang w:val="en-NZ"/>
-                              </w:rPr>
-                            </w:pPr>
-                          </w:p>
-                          <w:p>
-                            <w:pPr>
-                              <w:jc w:val="center"/>
-                              <w:rPr>
-                                <w:lang w:val="en-NZ"/>
-                              </w:rPr>
-                            </w:pPr>
-                          </w:p>
-                          <w:p>
-                            <w:pPr>
-                              <w:jc w:val="center"/>
-                              <w:rPr>
-                                <w:lang w:val="en-NZ"/>
-                              </w:rPr>
-                            </w:pPr>
-                          </w:p>
-                          <w:p>
-                            <w:pPr>
-                              <w:jc w:val="center"/>
-                              <w:rPr>
-                                <w:lang w:val="en-NZ"/>
-                              </w:rPr>
-                            </w:pPr>
-                          </w:p>
-                          <w:p>
-                            <w:pPr>
-                              <w:jc w:val="center"/>
-                              <w:rPr>
-                                <w:lang w:val="en-NZ"/>
-                              </w:rPr>
-                            </w:pPr>
-                          </w:p>
-                          <w:p>
-                            <w:pPr>
-                              <w:jc w:val="center"/>
-                              <w:rPr>
-                                <w:lang w:val="en-NZ"/>
-                              </w:rPr>
-                            </w:pPr>
-                          </w:p>
-                          <w:p>
-                            <w:pPr>
-                              <w:jc w:val="center"/>
-                              <w:rPr>
-                                <w:lang w:val="en-NZ"/>
-                              </w:rPr>
-                            </w:pPr>
-                          </w:p>
-                          <w:p>
-                            <w:pPr>
-                              <w:jc w:val="center"/>
-                              <w:rPr>
-                                <w:lang w:val="en-NZ"/>
-                              </w:rPr>
-                            </w:pPr>
-                          </w:p>
-                          <w:p>
-                            <w:pPr>
-                              <w:jc w:val="center"/>
-                              <w:rPr>
-                                <w:lang w:val="en-NZ"/>
-                              </w:rPr>
-                            </w:pPr>
-                          </w:p>
-                          <w:p>
-                            <w:pPr>
-                              <w:jc w:val="center"/>
-                              <w:rPr>
-                                <w:lang w:val="en-NZ"/>
-                              </w:rPr>
-                            </w:pPr>
-                          </w:p>
-                          <w:p>
-                            <w:pPr>
-                              <w:jc w:val="center"/>
-                              <w:rPr>
-                                <w:lang w:val="en-NZ"/>
-                              </w:rPr>
-                            </w:pPr>
-                          </w:p>
-                          <w:p>
-                            <w:pPr>
-                              <w:jc w:val="center"/>
-                              <w:rPr>
-                                <w:lang w:val="en-NZ"/>
-                              </w:rPr>
-                            </w:pPr>
-                          </w:p>
-                          <w:p>
-                            <w:pPr>
-                              <w:jc w:val="center"/>
-                              <w:rPr>
-                                <w:lang w:val="en-NZ"/>
-                              </w:rPr>
-                            </w:pPr>
-                          </w:p>
-                          <w:p>
-                            <w:pPr>
-                              <w:jc w:val="center"/>
-                              <w:rPr>
-                                <w:lang w:val="en-NZ"/>
-                              </w:rPr>
-                            </w:pPr>
-                          </w:p>
-                          <w:p>
-                            <w:pPr>
-                              <w:jc w:val="center"/>
-                              <w:rPr>
-                                <w:lang w:val="en-NZ"/>
-                              </w:rPr>
-                            </w:pPr>
-                          </w:p>
-                          <w:p>
-                            <w:pPr>
-                              <w:jc w:val="center"/>
-                              <w:rPr>
-                                <w:lang w:val="en-NZ"/>
-                              </w:rPr>
-                            </w:pPr>
-                          </w:p>
-                          <w:p>
-                            <w:pPr>
-                              <w:jc w:val="center"/>
-                              <w:rPr>
-                                <w:lang w:val="en-NZ"/>
-                              </w:rPr>
-                            </w:pPr>
-                          </w:p>
-                          <w:p>
-                            <w:pPr>
-                              <w:jc w:val="center"/>
-                              <w:rPr>
-                                <w:lang w:val="en-NZ"/>
-                              </w:rPr>
-                            </w:pPr>
-                          </w:p>
-                          <w:p>
-                            <w:pPr>
-                              <w:jc w:val="center"/>
-                              <w:rPr>
-                                <w:lang w:val="en-NZ"/>
-                              </w:rPr>
-                            </w:pPr>
-                          </w:p>
-                          <w:p>
-                            <w:pPr>
-                              <w:jc w:val="center"/>
-                              <w:rPr>
-                                <w:lang w:val="en-NZ"/>
-                              </w:rPr>
-                            </w:pPr>
-                          </w:p>
-                          <w:p>
-                            <w:pPr>
-                              <w:jc w:val="center"/>
-                              <w:rPr>
-                                <w:lang w:val="en-NZ"/>
-                              </w:rPr>
-                            </w:pPr>
-                          </w:p>
-                          <w:p>
-                            <w:pPr>
-                              <w:jc w:val="center"/>
-                              <w:rPr>
-                                <w:lang w:val="en-NZ"/>
-                              </w:rPr>
-                            </w:pPr>
-                          </w:p>
-                          <w:p>
-                            <w:pPr>
-                              <w:jc w:val="center"/>
-                              <w:rPr>
-                                <w:lang w:val="en-NZ"/>
-                              </w:rPr>
-                            </w:pPr>
-                          </w:p>
-                          <w:p>
-                            <w:pPr>
-                              <w:jc w:val="center"/>
-                              <w:rPr>
-                                <w:lang w:val="en-NZ"/>
-                              </w:rPr>
-                            </w:pPr>
-                          </w:p>
-                          <w:p>
-                            <w:pPr>
-                              <w:jc w:val="center"/>
-                              <w:rPr>
-                                <w:lang w:val="en-NZ"/>
-                              </w:rPr>
-                            </w:pPr>
-                          </w:p>
-                          <w:p>
-                            <w:pPr>
-                              <w:jc w:val="center"/>
-                              <w:rPr>
-                                <w:lang w:val="en-NZ"/>
-                              </w:rPr>
-                            </w:pPr>
-                          </w:p>
-                          <w:p>
-                            <w:pPr>
-                              <w:jc w:val="center"/>
-                              <w:rPr>
-                                <w:lang w:val="en-NZ"/>
-                              </w:rPr>
-                            </w:pPr>
-                          </w:p>
-                          <w:p>
-                            <w:pPr>
-                              <w:jc w:val="center"/>
-                              <w:rPr>
-                                <w:lang w:val="en-NZ"/>
-                              </w:rPr>
-                            </w:pPr>
-                          </w:p>
-                          <w:p>
-                            <w:pPr>
-                              <w:jc w:val="center"/>
-                              <w:rPr>
-                                <w:lang w:val="en-NZ"/>
-                              </w:rPr>
-                            </w:pPr>
-                          </w:p>
-                          <w:p>
-                            <w:pPr>
-                              <w:jc w:val="center"/>
-                              <w:rPr>
-                                <w:lang w:val="en-NZ"/>
-                              </w:rPr>
-                            </w:pPr>
-                          </w:p>
-                          <w:p>
-                            <w:pPr>
-                              <w:jc w:val="center"/>
-                              <w:rPr>
-                                <w:lang w:val="en-NZ"/>
-                              </w:rPr>
-                            </w:pPr>
-                          </w:p>
-                          <w:p>
-                            <w:pPr>
-                              <w:jc w:val="center"/>
-                              <w:rPr>
-                                <w:lang w:val="en-NZ"/>
-                              </w:rPr>
-                            </w:pPr>
-                          </w:p>
-                          <w:p>
-                            <w:pPr>
-                              <w:jc w:val="center"/>
-                              <w:rPr>
-                                <w:lang w:val="en-NZ"/>
-                              </w:rPr>
-                            </w:pPr>
-                          </w:p>
-                          <w:p>
-                            <w:pPr>
-                              <w:jc w:val="center"/>
-                              <w:rPr>
-                                <w:lang w:val="en-NZ"/>
-                              </w:rPr>
-                            </w:pPr>
-                          </w:p>
-                          <w:p>
-                            <w:pPr>
-                              <w:jc w:val="center"/>
-                              <w:rPr>
-                                <w:lang w:val="en-NZ"/>
-                              </w:rPr>
-                            </w:pPr>
-                          </w:p>
-                          <w:p>
-                            <w:pPr>
-                              <w:jc w:val="center"/>
-                              <w:rPr>
-                                <w:lang w:val="en-NZ"/>
-                              </w:rPr>
-                            </w:pPr>
-                          </w:p>
-                          <w:p>
-                            <w:pPr>
-                              <w:jc w:val="center"/>
-                              <w:rPr>
-                                <w:lang w:val="en-NZ"/>
-                              </w:rPr>
-                            </w:pPr>
-                          </w:p>
-                          <w:p>
-                            <w:pPr>
-                              <w:jc w:val="center"/>
-                              <w:rPr>
-                                <w:lang w:val="en-NZ"/>
-                              </w:rPr>
-                            </w:pPr>
-                          </w:p>
-                          <w:p>
-                            <w:pPr>
-                              <w:jc w:val="center"/>
-                              <w:rPr>
-                                <w:lang w:val="en-NZ"/>
-                              </w:rPr>
-                            </w:pPr>
-                          </w:p>
-                        </w:txbxContent>
-                      </wps:txbx>
-                      <wps:bodyPr rot="0" spcFirstLastPara="0" vertOverflow="overflow" horzOverflow="overflow" vert="horz" wrap="square" lIns="91440" tIns="45720" rIns="91440" bIns="45720" numCol="1" spcCol="0" rtlCol="0" fromWordArt="0" anchor="ctr" anchorCtr="0" forceAA="0" compatLnSpc="1">
-                        <a:prstTxWarp prst="textNoShape">
-                          <a:avLst/>
-                        </a:prstTxWarp>
-                        <a:noAutofit/>
-                      </wps:bodyPr>
-                    </wps:wsp>
-                  </a:graphicData>
-                </a:graphic>
-                <wp14:sizeRelH relativeFrom="margin">
-                  <wp14:pctWidth>0</wp14:pctWidth>
-                </wp14:sizeRelH>
-                <wp14:sizeRelV relativeFrom="margin">
-                  <wp14:pctHeight>0</wp14:pctHeight>
-                </wp14:sizeRelV>
-              </wp:anchor>
-            </w:drawing>
-          </mc:Choice>
-          <mc:Fallback>
-            <w:pict>
-              <v:rect w14:anchorId="034438A3" id="Rectangle 252" o:spid="_x0000_s1035" style="position:absolute;margin-left:415pt;margin-top:.85pt;width:466.2pt;height:330pt;z-index:251779072;visibility:visible;mso-wrap-style:square;mso-width-percent:0;mso-height-percent:0;mso-wrap-distance-left:9pt;mso-wrap-distance-top:0;mso-wrap-distance-right:9pt;mso-wrap-distance-bottom:0;mso-position-horizontal:right;mso-position-horizontal-relative:margin;mso-position-vertical:absolute;mso-position-vertical-relative:text;mso-width-percent:0;mso-height-percent:0;mso-width-relative:margin;mso-height-relative:margin;v-text-anchor:middle" o:gfxdata="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" filled="f" strokecolor="black [3213]" strokeweight="2pt">
-                <v:textbox>
-                  <w:txbxContent>
-                    <w:p>
-                      <w:pPr>
-                        <w:jc w:val="center"/>
-                        <w:rPr>
-                          <w:lang w:val="en-NZ"/>
-                        </w:rPr>
-                      </w:pPr>
-                    </w:p>
-                    <w:p>
-                      <w:pPr>
-                        <w:jc w:val="center"/>
-                        <w:rPr>
-                          <w:lang w:val="en-NZ"/>
-                        </w:rPr>
-                      </w:pPr>
-                    </w:p>
-                    <w:p>
-                      <w:pPr>
-                        <w:jc w:val="center"/>
-                        <w:rPr>
-                          <w:lang w:val="en-NZ"/>
-                        </w:rPr>
-                      </w:pPr>
-                    </w:p>
-                    <w:p>
-                      <w:pPr>
-                        <w:jc w:val="center"/>
-                        <w:rPr>
-                          <w:lang w:val="en-NZ"/>
-                        </w:rPr>
-                      </w:pPr>
-                    </w:p>
-                    <w:p>
-                      <w:pPr>
-                        <w:jc w:val="center"/>
-                        <w:rPr>
-                          <w:lang w:val="en-NZ"/>
-                        </w:rPr>
-                      </w:pPr>
-                      <w:r>
-                        <w:rPr>
-                          <w:lang w:val="en-NZ"/>
-                        </w:rPr>
-                        <w:t>n</w:t>
-                      </w:r>
-                    </w:p>
-                    <w:p>
-                      <w:pPr>
-                        <w:jc w:val="center"/>
-                        <w:rPr>
-                          <w:lang w:val="en-NZ"/>
-                        </w:rPr>
-                      </w:pPr>
-                    </w:p>
-                    <w:p>
-                      <w:pPr>
-                        <w:jc w:val="center"/>
-                        <w:rPr>
-                          <w:lang w:val="en-NZ"/>
-                        </w:rPr>
-                      </w:pPr>
-                    </w:p>
-                    <w:p>
-                      <w:pPr>
-                        <w:jc w:val="center"/>
-                        <w:rPr>
-                          <w:lang w:val="en-NZ"/>
-                        </w:rPr>
-                      </w:pPr>
-                    </w:p>
-                    <w:p>
-                      <w:pPr>
-                        <w:jc w:val="center"/>
-                        <w:rPr>
-                          <w:lang w:val="en-NZ"/>
-                        </w:rPr>
-                      </w:pPr>
-                    </w:p>
-                    <w:p>
-                      <w:pPr>
-                        <w:jc w:val="center"/>
-                        <w:rPr>
-                          <w:lang w:val="en-NZ"/>
-                        </w:rPr>
-                      </w:pPr>
-                    </w:p>
-                    <w:p>
-                      <w:pPr>
-                        <w:jc w:val="center"/>
-                        <w:rPr>
-                          <w:lang w:val="en-NZ"/>
-                        </w:rPr>
-                      </w:pPr>
-                    </w:p>
-                    <w:p>
-                      <w:pPr>
-                        <w:jc w:val="center"/>
-                        <w:rPr>
-                          <w:lang w:val="en-NZ"/>
-                        </w:rPr>
-                      </w:pPr>
-                    </w:p>
-                    <w:p>
-                      <w:pPr>
-                        <w:jc w:val="center"/>
-                        <w:rPr>
-                          <w:lang w:val="en-NZ"/>
-                        </w:rPr>
-                      </w:pPr>
-                    </w:p>
-                    <w:p>
-                      <w:pPr>
-                        <w:jc w:val="center"/>
-                        <w:rPr>
-                          <w:lang w:val="en-NZ"/>
-                        </w:rPr>
-                      </w:pPr>
-                    </w:p>
-                    <w:p>
-                      <w:pPr>
-                        <w:jc w:val="center"/>
-                        <w:rPr>
-                          <w:lang w:val="en-NZ"/>
-                        </w:rPr>
-                      </w:pPr>
-                    </w:p>
-                    <w:p>
-                      <w:pPr>
-                        <w:jc w:val="center"/>
-                        <w:rPr>
-                          <w:lang w:val="en-NZ"/>
-                        </w:rPr>
-                      </w:pPr>
-                    </w:p>
-                    <w:p>
-                      <w:pPr>
-                        <w:jc w:val="center"/>
-                        <w:rPr>
-                          <w:lang w:val="en-NZ"/>
-                        </w:rPr>
-                      </w:pPr>
-                    </w:p>
-                    <w:p>
-                      <w:pPr>
-                        <w:jc w:val="center"/>
-                        <w:rPr>
-                          <w:lang w:val="en-NZ"/>
-                        </w:rPr>
-                      </w:pPr>
-                    </w:p>
-                    <w:p>
-                      <w:pPr>
-                        <w:jc w:val="center"/>
-                        <w:rPr>
-                          <w:lang w:val="en-NZ"/>
-                        </w:rPr>
-                      </w:pPr>
-                    </w:p>
-                    <w:p>
-                      <w:pPr>
-                        <w:jc w:val="center"/>
-                        <w:rPr>
-                          <w:lang w:val="en-NZ"/>
-                        </w:rPr>
-                      </w:pPr>
-                    </w:p>
-                    <w:p>
-                      <w:pPr>
-                        <w:jc w:val="center"/>
-                        <w:rPr>
-                          <w:lang w:val="en-NZ"/>
-                        </w:rPr>
-                      </w:pPr>
-                    </w:p>
-                    <w:p>
-                      <w:pPr>
-                        <w:jc w:val="center"/>
-                        <w:rPr>
-                          <w:lang w:val="en-NZ"/>
-                        </w:rPr>
-                      </w:pPr>
-                    </w:p>
-                    <w:p>
-                      <w:pPr>
-                        <w:jc w:val="center"/>
-                        <w:rPr>
-                          <w:lang w:val="en-NZ"/>
-                        </w:rPr>
-                      </w:pPr>
-                    </w:p>
-                    <w:p>
-                      <w:pPr>
-                        <w:jc w:val="center"/>
-                        <w:rPr>
-                          <w:lang w:val="en-NZ"/>
-                        </w:rPr>
-                      </w:pPr>
-                    </w:p>
-                    <w:p>
-                      <w:pPr>
-                        <w:jc w:val="center"/>
-                        <w:rPr>
-                          <w:lang w:val="en-NZ"/>
-                        </w:rPr>
-                      </w:pPr>
-                    </w:p>
-                    <w:p>
-                      <w:pPr>
-                        <w:jc w:val="center"/>
-                        <w:rPr>
-                          <w:lang w:val="en-NZ"/>
-                        </w:rPr>
-                      </w:pPr>
-                    </w:p>
-                    <w:p>
-                      <w:pPr>
-                        <w:jc w:val="center"/>
-                        <w:rPr>
-                          <w:lang w:val="en-NZ"/>
-                        </w:rPr>
-                      </w:pPr>
-                    </w:p>
-                    <w:p>
-                      <w:pPr>
-                        <w:jc w:val="center"/>
-                        <w:rPr>
-                          <w:lang w:val="en-NZ"/>
-                        </w:rPr>
-                      </w:pPr>
-                    </w:p>
-                    <w:p>
-                      <w:pPr>
-                        <w:jc w:val="center"/>
-                        <w:rPr>
-                          <w:lang w:val="en-NZ"/>
-                        </w:rPr>
-                      </w:pPr>
-                    </w:p>
-                    <w:p>
-                      <w:pPr>
-                        <w:jc w:val="center"/>
-                        <w:rPr>
-                          <w:lang w:val="en-NZ"/>
-                        </w:rPr>
-                      </w:pPr>
-                    </w:p>
-                    <w:p>
-                      <w:pPr>
-                        <w:jc w:val="center"/>
-                        <w:rPr>
-                          <w:lang w:val="en-NZ"/>
-                        </w:rPr>
-                      </w:pPr>
-                    </w:p>
-                    <w:p>
-                      <w:pPr>
-                        <w:jc w:val="center"/>
-                        <w:rPr>
-                          <w:lang w:val="en-NZ"/>
-                        </w:rPr>
-                      </w:pPr>
-                    </w:p>
-                    <w:p>
-                      <w:pPr>
-                        <w:jc w:val="center"/>
-                        <w:rPr>
-                          <w:lang w:val="en-NZ"/>
-                        </w:rPr>
-                      </w:pPr>
-                    </w:p>
-                    <w:p>
-                      <w:pPr>
-                        <w:jc w:val="center"/>
-                        <w:rPr>
-                          <w:lang w:val="en-NZ"/>
-                        </w:rPr>
-                      </w:pPr>
-                    </w:p>
-                    <w:p>
-                      <w:pPr>
-                        <w:jc w:val="center"/>
-                        <w:rPr>
-                          <w:lang w:val="en-NZ"/>
-                        </w:rPr>
-                      </w:pPr>
-                    </w:p>
-                    <w:p>
-                      <w:pPr>
-                        <w:jc w:val="center"/>
-                        <w:rPr>
-                          <w:lang w:val="en-NZ"/>
-                        </w:rPr>
-                      </w:pPr>
-                    </w:p>
-                    <w:p>
-                      <w:pPr>
-                        <w:jc w:val="center"/>
-                        <w:rPr>
-                          <w:lang w:val="en-NZ"/>
-                        </w:rPr>
-                      </w:pPr>
-                    </w:p>
-                    <w:p>
-                      <w:pPr>
-                        <w:jc w:val="center"/>
-                        <w:rPr>
-                          <w:lang w:val="en-NZ"/>
-                        </w:rPr>
-                      </w:pPr>
-                    </w:p>
-                    <w:p>
-                      <w:pPr>
-                        <w:jc w:val="center"/>
-                        <w:rPr>
-                          <w:lang w:val="en-NZ"/>
-                        </w:rPr>
-                      </w:pPr>
-                    </w:p>
-                    <w:p>
-                      <w:pPr>
-                        <w:jc w:val="center"/>
-                        <w:rPr>
-                          <w:lang w:val="en-NZ"/>
-                        </w:rPr>
-                      </w:pPr>
-                    </w:p>
-                    <w:p>
-                      <w:pPr>
-                        <w:jc w:val="center"/>
-                        <w:rPr>
-                          <w:lang w:val="en-NZ"/>
-                        </w:rPr>
-                      </w:pPr>
-                    </w:p>
-                    <w:p>
-                      <w:pPr>
-                        <w:jc w:val="center"/>
-                        <w:rPr>
-                          <w:lang w:val="en-NZ"/>
-                        </w:rPr>
-                      </w:pPr>
-                    </w:p>
-                    <w:p>
-                      <w:pPr>
-                        <w:jc w:val="center"/>
-                        <w:rPr>
-                          <w:lang w:val="en-NZ"/>
-                        </w:rPr>
-                      </w:pPr>
-                    </w:p>
-                    <w:p>
-                      <w:pPr>
-                        <w:jc w:val="center"/>
-                        <w:rPr>
-                          <w:lang w:val="en-NZ"/>
-                        </w:rPr>
-                      </w:pPr>
-                    </w:p>
-                    <w:p>
-                      <w:pPr>
-                        <w:jc w:val="center"/>
-                        <w:rPr>
-                          <w:lang w:val="en-NZ"/>
-                        </w:rPr>
-                      </w:pPr>
-                    </w:p>
-                    <w:p>
-                      <w:pPr>
-                        <w:jc w:val="center"/>
-                        <w:rPr>
-                          <w:lang w:val="en-NZ"/>
-                        </w:rPr>
-                      </w:pPr>
-                    </w:p>
-                    <w:p>
-                      <w:pPr>
-                        <w:jc w:val="center"/>
-                        <w:rPr>
-                          <w:lang w:val="en-NZ"/>
-                        </w:rPr>
-                      </w:pPr>
-                    </w:p>
-                    <w:p>
-                      <w:pPr>
-                        <w:jc w:val="center"/>
-                        <w:rPr>
-                          <w:lang w:val="en-NZ"/>
-                        </w:rPr>
-                      </w:pPr>
-                    </w:p>
-                  </w:txbxContent>
-                </v:textbox>
-                <w10:wrap anchorx="margin"/>
-              </v:rect>
-            </w:pict>
-          </mc:Fallback>
-        </mc:AlternateContent>
-      </w:r>
-      <w:r>
-        <w:rPr>
-          <w:noProof/>
-          <w:lang w:val="en-NZ" w:eastAsia="en-NZ"/>
-        </w:rPr>
-        <w:drawing>
-          <wp:anchor distT="0" distB="0" distL="114300" distR="114300" simplePos="0" relativeHeight="251788288" behindDoc="1" locked="0" layoutInCell="1" allowOverlap="1" wp14:anchorId="2DBC8D76" wp14:editId="358BC4DB">
-            <wp:simplePos x="0" y="0"/>
-            <wp:positionH relativeFrom="column">
-              <wp:posOffset>4953294</wp:posOffset>
-            </wp:positionH>
-            <wp:positionV relativeFrom="paragraph">
-              <wp:posOffset>187337</wp:posOffset>
-            </wp:positionV>
-            <wp:extent cx="921461" cy="385647"/>
-            <wp:effectExtent l="0" t="0" r="0" b="0"/>
-            <wp:wrapNone/>
-            <wp:docPr id="258" name="Picture 258" descr="Image result for auckland maths association"/>
-            <wp:cNvGraphicFramePr>
-              <a:graphicFrameLocks xmlns:a="http://schemas.openxmlformats.org/drawingml/2006/main" noChangeAspect="1"/>
-            </wp:cNvGraphicFramePr>
-            <a:graphic xmlns:a="http://schemas.openxmlformats.org/drawingml/2006/main">
-              <a:graphicData uri="http://schemas.openxmlformats.org/drawingml/2006/picture">
-                <pic:pic xmlns:pic="http://schemas.openxmlformats.org/drawingml/2006/picture">
-                  <pic:nvPicPr>
-                    <pic:cNvPr id="0" name="Picture 11" descr="Image result for auckland maths association"/>
-                    <pic:cNvPicPr>
-                      <a:picLocks noChangeAspect="1" noChangeArrowheads="1"/>
-                    </pic:cNvPicPr>
-                  </pic:nvPicPr>
-                  <pic:blipFill>
-                    <a:blip r:embed="rId9" cstate="print">
-                      <a:extLst>
-                        <a:ext uri="{28A0092B-C50C-407E-A947-70E740481C1C}">
-                          <a14:useLocalDpi xmlns:a14="http://schemas.microsoft.com/office/drawing/2010/main" val="0"/>
-                        </a:ext>
-                      </a:extLst>
-                    </a:blip>
-                    <a:srcRect/>
-                    <a:stretch>
-                      <a:fillRect/>
-                    </a:stretch>
-                  </pic:blipFill>
-                  <pic:spPr bwMode="auto">
-                    <a:xfrm>
-                      <a:off x="0" y="0"/>
-                      <a:ext cx="921461" cy="385647"/>
-                    </a:xfrm>
-                    <a:prstGeom prst="rect">
-                      <a:avLst/>
-                    </a:prstGeom>
-                    <a:noFill/>
-                    <a:ln>
-                      <a:noFill/>
-                    </a:ln>
-                  </pic:spPr>
-                </pic:pic>
-              </a:graphicData>
-            </a:graphic>
-            <wp14:sizeRelH relativeFrom="margin">
-              <wp14:pctWidth>0</wp14:pctWidth>
-            </wp14:sizeRelH>
-            <wp14:sizeRelV relativeFrom="margin">
-              <wp14:pctHeight>0</wp14:pctHeight>
-            </wp14:sizeRelV>
-          </wp:anchor>
-        </w:drawing>
-      </w:r>
-      <w:r>
-        <w:rPr>
-          <w:noProof/>
-          <w:lang w:val="en-NZ" w:eastAsia="en-NZ"/>
-        </w:rPr>
-        <w:drawing>
-          <wp:anchor distT="0" distB="0" distL="114300" distR="114300" simplePos="0" relativeHeight="251787264" behindDoc="1" locked="0" layoutInCell="1" allowOverlap="1" wp14:anchorId="4E0BC8FE" wp14:editId="352AA465">
-            <wp:simplePos x="0" y="0"/>
-            <wp:positionH relativeFrom="margin">
-              <wp:posOffset>105915</wp:posOffset>
-            </wp:positionH>
-            <wp:positionV relativeFrom="paragraph">
-              <wp:posOffset>3751</wp:posOffset>
-            </wp:positionV>
-            <wp:extent cx="881877" cy="723829"/>
-            <wp:effectExtent l="0" t="0" r="0" b="635"/>
-            <wp:wrapNone/>
-            <wp:docPr id="259" name="Picture 259" descr="Image result for aut png"/>
-            <wp:cNvGraphicFramePr>
-              <a:graphicFrameLocks xmlns:a="http://schemas.openxmlformats.org/drawingml/2006/main" noChangeAspect="1"/>
-            </wp:cNvGraphicFramePr>
-            <a:graphic xmlns:a="http://schemas.openxmlformats.org/drawingml/2006/main">
-              <a:graphicData uri="http://schemas.openxmlformats.org/drawingml/2006/picture">
-                <pic:pic xmlns:pic="http://schemas.openxmlformats.org/drawingml/2006/picture">
-                  <pic:nvPicPr>
-                    <pic:cNvPr id="0" name="Picture 9" descr="Image result for aut png"/>
-                    <pic:cNvPicPr>
-                      <a:picLocks noChangeAspect="1" noChangeArrowheads="1"/>
-                    </pic:cNvPicPr>
-                  </pic:nvPicPr>
-                  <pic:blipFill>
-                    <a:blip r:embed="rId8" cstate="print">
-                      <a:extLst>
-                        <a:ext uri="{28A0092B-C50C-407E-A947-70E740481C1C}">
-                          <a14:useLocalDpi xmlns:a14="http://schemas.microsoft.com/office/drawing/2010/main" val="0"/>
-                        </a:ext>
-                      </a:extLst>
-                    </a:blip>
-                    <a:srcRect/>
-                    <a:stretch>
-                      <a:fillRect/>
-                    </a:stretch>
-                  </pic:blipFill>
-                  <pic:spPr bwMode="auto">
-                    <a:xfrm>
-                      <a:off x="0" y="0"/>
-                      <a:ext cx="881877" cy="723829"/>
-                    </a:xfrm>
-                    <a:prstGeom prst="rect">
-                      <a:avLst/>
-                    </a:prstGeom>
-                    <a:noFill/>
-                    <a:ln>
-                      <a:noFill/>
-                    </a:ln>
-                  </pic:spPr>
-                </pic:pic>
-              </a:graphicData>
-            </a:graphic>
-            <wp14:sizeRelH relativeFrom="margin">
-              <wp14:pctWidth>0</wp14:pctWidth>
-            </wp14:sizeRelH>
-            <wp14:sizeRelV relativeFrom="margin">
-              <wp14:pctHeight>0</wp14:pctHeight>
-            </wp14:sizeRelV>
-          </wp:anchor>
-        </w:drawing>
-      </w:r>
-      <w:r>
-        <w:rPr>
-          <w:noProof/>
-          <w:lang w:val="en-NZ" w:eastAsia="en-NZ"/>
-        </w:rPr>
-        <mc:AlternateContent>
-          <mc:Choice Requires="wps">
-            <w:drawing>
-              <wp:anchor distT="0" distB="0" distL="114300" distR="114300" simplePos="0" relativeHeight="251783168" behindDoc="0" locked="0" layoutInCell="1" allowOverlap="1" wp14:anchorId="3FF194A7" wp14:editId="31E09BF7">
-                <wp:simplePos x="0" y="0"/>
-                <wp:positionH relativeFrom="margin">
-                  <wp:align>right</wp:align>
-                </wp:positionH>
-                <wp:positionV relativeFrom="paragraph">
-                  <wp:posOffset>692785</wp:posOffset>
-                </wp:positionV>
-                <wp:extent cx="5920740" cy="14475"/>
-                <wp:effectExtent l="0" t="0" r="22860" b="24130"/>
-                <wp:wrapNone/>
-                <wp:docPr id="253" name="Straight Connector 253"/>
-                <wp:cNvGraphicFramePr/>
-                <a:graphic xmlns:a="http://schemas.openxmlformats.org/drawingml/2006/main">
-                  <a:graphicData uri="http://schemas.microsoft.com/office/word/2010/wordprocessingShape">
-                    <wps:wsp>
-                      <wps:cNvCnPr/>
-                      <wps:spPr>
-                        <a:xfrm>
-                          <a:off x="0" y="0"/>
-                          <a:ext cx="5920740" cy="14475"/>
-                        </a:xfrm>
-                        <a:prstGeom prst="line">
-                          <a:avLst/>
-                        </a:prstGeom>
-                        <a:ln w="19050"/>
-                      </wps:spPr>
-                      <wps:style>
-                        <a:lnRef idx="1">
-                          <a:schemeClr val="dk1"/>
-                        </a:lnRef>
-                        <a:fillRef idx="0">
-                          <a:schemeClr val="dk1"/>
-                        </a:fillRef>
-                        <a:effectRef idx="0">
-                          <a:schemeClr val="dk1"/>
-                        </a:effectRef>
-                        <a:fontRef idx="minor">
-                          <a:schemeClr val="tx1"/>
-                        </a:fontRef>
-                      </wps:style>
-                      <wps:bodyPr/>
-                    </wps:wsp>
-                  </a:graphicData>
-                </a:graphic>
-              </wp:anchor>
-            </w:drawing>
-          </mc:Choice>
-          <mc:Fallback>
-            <w:pict>
-              <v:line w14:anchorId="2834D925" id="Straight Connector 253" o:spid="_x0000_s1026" style="position:absolute;z-index:251783168;visibility:visible;mso-wrap-style:square;mso-wrap-distance-left:9pt;mso-wrap-distance-top:0;mso-wrap-distance-right:9pt;mso-wrap-distance-bottom:0;mso-position-horizontal:right;mso-position-horizontal-relative:margin;mso-position-vertical:absolute;mso-position-vertical-relative:text" from="415pt,54.55pt" to="881.2pt,55.7pt" o:gfxdata="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" strokecolor="black [3200]" strokeweight="1.5pt">
-                <v:stroke joinstyle="miter"/>
-                <w10:wrap anchorx="margin"/>
-              </v:line>
-            </w:pict>
-          </mc:Fallback>
-        </mc:AlternateContent>
-      </w:r>
-      <w:r>
-        <w:rPr>
-          <w:noProof/>
-          <w:lang w:val="en-NZ" w:eastAsia="en-NZ"/>
-        </w:rPr>
-        <mc:AlternateContent>
-          <mc:Choice Requires="wps">
-            <w:drawing>
-              <wp:anchor distT="0" distB="0" distL="114300" distR="114300" simplePos="0" relativeHeight="251786240" behindDoc="0" locked="0" layoutInCell="1" allowOverlap="1" wp14:anchorId="10CC2FA5" wp14:editId="044C896A">
-                <wp:simplePos x="0" y="0"/>
-                <wp:positionH relativeFrom="column">
-                  <wp:posOffset>3659738</wp:posOffset>
-                </wp:positionH>
-                <wp:positionV relativeFrom="paragraph">
-                  <wp:posOffset>138055</wp:posOffset>
-                </wp:positionV>
-                <wp:extent cx="1246570" cy="484596"/>
-                <wp:effectExtent l="0" t="0" r="0" b="0"/>
-                <wp:wrapNone/>
-                <wp:docPr id="254" name="Text Box 254"/>
-                <wp:cNvGraphicFramePr/>
-                <a:graphic xmlns:a="http://schemas.openxmlformats.org/drawingml/2006/main">
-                  <a:graphicData uri="http://schemas.microsoft.com/office/word/2010/wordprocessingShape">
-                    <wps:wsp>
-                      <wps:cNvSpPr txBox="1"/>
-                      <wps:spPr>
-                        <a:xfrm>
-                          <a:off x="0" y="0"/>
-                          <a:ext cx="1246570" cy="484596"/>
-                        </a:xfrm>
-                        <a:prstGeom prst="rect">
-                          <a:avLst/>
-                        </a:prstGeom>
-                        <a:noFill/>
-                        <a:ln w="6350">
-                          <a:noFill/>
-                        </a:ln>
-                      </wps:spPr>
-                      <wps:txbx>
-                        <w:txbxContent>
-                          <w:p>
-                            <w:pPr>
-                              <w:jc w:val="center"/>
-                              <w:rPr>
-                                <w:lang w:val="en-NZ"/>
-                                <w14:textOutline w14:w="9525" w14:cap="rnd" w14:cmpd="sng" w14:algn="ctr">
-                                  <w14:noFill/>
-                                  <w14:prstDash w14:val="solid"/>
-                                  <w14:bevel/>
-                                </w14:textOutline>
-                              </w:rPr>
-                            </w:pPr>
-                          </w:p>
-                        </w:txbxContent>
-                      </wps:txbx>
-                      <wps:bodyPr rot="0" spcFirstLastPara="0" vertOverflow="overflow" horzOverflow="overflow" vert="horz" wrap="square" lIns="91440" tIns="45720" rIns="91440" bIns="45720" numCol="1" spcCol="0" rtlCol="0" fromWordArt="0" anchor="t" anchorCtr="0" forceAA="0" compatLnSpc="1">
-                        <a:prstTxWarp prst="textNoShape">
-                          <a:avLst/>
-                        </a:prstTxWarp>
-                        <a:noAutofit/>
-                      </wps:bodyPr>
-                    </wps:wsp>
-                  </a:graphicData>
-                </a:graphic>
-                <wp14:sizeRelH relativeFrom="margin">
-                  <wp14:pctWidth>0</wp14:pctWidth>
-                </wp14:sizeRelH>
-                <wp14:sizeRelV relativeFrom="margin">
-                  <wp14:pctHeight>0</wp14:pctHeight>
-                </wp14:sizeRelV>
-              </wp:anchor>
-            </w:drawing>
-          </mc:Choice>
-          <mc:Fallback>
-            <w:pict>
-              <v:shape w14:anchorId="10CC2FA5" id="Text Box 254" o:spid="_x0000_s1036" type="#_x0000_t202" style="position:absolute;margin-left:288.15pt;margin-top:10.85pt;width:98.15pt;height:38.15pt;z-index:251786240;visibility:visible;mso-wrap-style:square;mso-width-percent:0;mso-height-percent:0;mso-wrap-distance-left:9pt;mso-wrap-distance-top:0;mso-wrap-distance-right:9pt;mso-wrap-distance-bottom:0;mso-position-horizontal:absolute;mso-position-horizontal-relative:text;mso-position-vertical:absolute;mso-position-vertical-relative:text;mso-width-percent:0;mso-height-percent:0;mso-width-relative:margin;mso-height-relative:margin;v-text-anchor:top" o:gfxdata="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" filled="f" stroked="f" strokeweight=".5pt">
-                <v:textbox>
-                  <w:txbxContent>
-                    <w:p>
-                      <w:pPr>
-                        <w:jc w:val="center"/>
-                        <w:rPr>
-                          <w:lang w:val="en-NZ"/>
-                          <w14:textOutline w14:w="9525" w14:cap="rnd" w14:cmpd="sng" w14:algn="ctr">
-                            <w14:noFill/>
-                            <w14:prstDash w14:val="solid"/>
-                            <w14:bevel/>
-                          </w14:textOutline>
-                        </w:rPr>
-                      </w:pPr>
-                    </w:p>
-                  </w:txbxContent>
-                </v:textbox>
-              </v:shape>
-            </w:pict>
-          </mc:Fallback>
-        </mc:AlternateContent>
-      </w:r>
-      <w:r>
-        <w:rPr>
-          <w:noProof/>
-          <w:lang w:val="en-NZ" w:eastAsia="en-NZ"/>
-        </w:rPr>
-        <mc:AlternateContent>
-          <mc:Choice Requires="wps">
-            <w:drawing>
-              <wp:anchor distT="0" distB="0" distL="114300" distR="114300" simplePos="0" relativeHeight="251785216" behindDoc="0" locked="0" layoutInCell="1" allowOverlap="1" wp14:anchorId="07404B07" wp14:editId="488B02C4">
-                <wp:simplePos x="0" y="0"/>
-                <wp:positionH relativeFrom="column">
-                  <wp:posOffset>2389505</wp:posOffset>
-                </wp:positionH>
-                <wp:positionV relativeFrom="paragraph">
-                  <wp:posOffset>144210</wp:posOffset>
-                </wp:positionV>
-                <wp:extent cx="1246570" cy="484596"/>
-                <wp:effectExtent l="0" t="0" r="0" b="0"/>
-                <wp:wrapNone/>
-                <wp:docPr id="255" name="Text Box 255"/>
-                <wp:cNvGraphicFramePr/>
-                <a:graphic xmlns:a="http://schemas.openxmlformats.org/drawingml/2006/main">
-                  <a:graphicData uri="http://schemas.microsoft.com/office/word/2010/wordprocessingShape">
-                    <wps:wsp>
-                      <wps:cNvSpPr txBox="1"/>
-                      <wps:spPr>
-                        <a:xfrm>
-                          <a:off x="0" y="0"/>
-                          <a:ext cx="1246570" cy="484596"/>
-                        </a:xfrm>
-                        <a:prstGeom prst="rect">
-                          <a:avLst/>
-                        </a:prstGeom>
-                        <a:noFill/>
-                        <a:ln w="6350">
-                          <a:noFill/>
-                        </a:ln>
-                      </wps:spPr>
-                      <wps:txbx>
-                        <w:txbxContent>
-                          <w:p>
-                            <w:pPr>
-                              <w:jc w:val="center"/>
-                              <w:rPr>
-                                <w:b/>
-                                <w:u w:val="single"/>
-                                <w:lang w:val="en-NZ"/>
-                                <w14:textOutline w14:w="9525" w14:cap="rnd" w14:cmpd="sng" w14:algn="ctr">
-                                  <w14:noFill/>
-                                  <w14:prstDash w14:val="solid"/>
-                                  <w14:bevel/>
-                                </w14:textOutline>
-                              </w:rPr>
-                            </w:pPr>
-                            <w:r>
-                              <w:rPr>
-                                <w:b/>
-                                <w:u w:val="single"/>
-                                <w:lang w:val="en-NZ"/>
-                                <w14:textOutline w14:w="9525" w14:cap="rnd" w14:cmpd="sng" w14:algn="ctr">
-                                  <w14:noFill/>
-                                  <w14:prstDash w14:val="solid"/>
-                                  <w14:bevel/>
-                                </w14:textOutline>
-                              </w:rPr>
-                              <w:t>LOGIN</w:t>
-                            </w:r>
-                          </w:p>
-                        </w:txbxContent>
-                      </wps:txbx>
-                      <wps:bodyPr rot="0" spcFirstLastPara="0" vertOverflow="overflow" horzOverflow="overflow" vert="horz" wrap="square" lIns="91440" tIns="45720" rIns="91440" bIns="45720" numCol="1" spcCol="0" rtlCol="0" fromWordArt="0" anchor="t" anchorCtr="0" forceAA="0" compatLnSpc="1">
-                        <a:prstTxWarp prst="textNoShape">
-                          <a:avLst/>
-                        </a:prstTxWarp>
-                        <a:noAutofit/>
-                      </wps:bodyPr>
-                    </wps:wsp>
-                  </a:graphicData>
-                </a:graphic>
-                <wp14:sizeRelH relativeFrom="margin">
-                  <wp14:pctWidth>0</wp14:pctWidth>
-                </wp14:sizeRelH>
-                <wp14:sizeRelV relativeFrom="margin">
-                  <wp14:pctHeight>0</wp14:pctHeight>
-                </wp14:sizeRelV>
-              </wp:anchor>
-            </w:drawing>
-          </mc:Choice>
-          <mc:Fallback>
-            <w:pict>
-              <v:shape w14:anchorId="07404B07" id="Text Box 255" o:spid="_x0000_s1037" type="#_x0000_t202" style="position:absolute;margin-left:188.15pt;margin-top:11.35pt;width:98.15pt;height:38.15pt;z-index:251785216;visibility:visible;mso-wrap-style:square;mso-width-percent:0;mso-height-percent:0;mso-wrap-distance-left:9pt;mso-wrap-distance-top:0;mso-wrap-distance-right:9pt;mso-wrap-distance-bottom:0;mso-position-horizontal:absolute;mso-position-horizontal-relative:text;mso-position-vertical:absolute;mso-position-vertical-relative:text;mso-width-percent:0;mso-height-percent:0;mso-width-relative:margin;mso-height-relative:margin;v-text-anchor:top" o:gfxdata="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" filled="f" stroked="f" strokeweight=".5pt">
-                <v:textbox>
-                  <w:txbxContent>
-                    <w:p>
-                      <w:pPr>
-                        <w:jc w:val="center"/>
-                        <w:rPr>
-                          <w:b/>
-                          <w:u w:val="single"/>
-                          <w:lang w:val="en-NZ"/>
-                          <w14:textOutline w14:w="9525" w14:cap="rnd" w14:cmpd="sng" w14:algn="ctr">
-                            <w14:noFill/>
-                            <w14:prstDash w14:val="solid"/>
-                            <w14:bevel/>
-                          </w14:textOutline>
-                        </w:rPr>
-                      </w:pPr>
-                      <w:r>
-                        <w:rPr>
-                          <w:b/>
-                          <w:u w:val="single"/>
-                          <w:lang w:val="en-NZ"/>
-                          <w14:textOutline w14:w="9525" w14:cap="rnd" w14:cmpd="sng" w14:algn="ctr">
-                            <w14:noFill/>
-                            <w14:prstDash w14:val="solid"/>
-                            <w14:bevel/>
-                          </w14:textOutline>
-                        </w:rPr>
-                        <w:t>LOGIN</w:t>
-                      </w:r>
-                    </w:p>
-                  </w:txbxContent>
-                </v:textbox>
-              </v:shape>
-            </w:pict>
-          </mc:Fallback>
-        </mc:AlternateContent>
-      </w:r>
-      <w:r>
-        <w:rPr>
-          <w:noProof/>
-          <w:lang w:val="en-NZ" w:eastAsia="en-NZ"/>
-        </w:rPr>
-        <mc:AlternateContent>
-          <mc:Choice Requires="wps">
-            <w:drawing>
-              <wp:anchor distT="0" distB="0" distL="114300" distR="114300" simplePos="0" relativeHeight="251784192" behindDoc="0" locked="0" layoutInCell="1" allowOverlap="1" wp14:anchorId="17F5EE06" wp14:editId="50B92755">
-                <wp:simplePos x="0" y="0"/>
-                <wp:positionH relativeFrom="column">
-                  <wp:posOffset>1089259</wp:posOffset>
-                </wp:positionH>
-                <wp:positionV relativeFrom="paragraph">
-                  <wp:posOffset>160473</wp:posOffset>
-                </wp:positionV>
-                <wp:extent cx="1246570" cy="484596"/>
-                <wp:effectExtent l="0" t="0" r="0" b="0"/>
-                <wp:wrapNone/>
-                <wp:docPr id="222" name="Text Box 222"/>
-                <wp:cNvGraphicFramePr/>
-                <a:graphic xmlns:a="http://schemas.openxmlformats.org/drawingml/2006/main">
-                  <a:graphicData uri="http://schemas.microsoft.com/office/word/2010/wordprocessingShape">
-                    <wps:wsp>
-                      <wps:cNvSpPr txBox="1"/>
-                      <wps:spPr>
-                        <a:xfrm>
-                          <a:off x="0" y="0"/>
-                          <a:ext cx="1246570" cy="484596"/>
-                        </a:xfrm>
-                        <a:prstGeom prst="rect">
-                          <a:avLst/>
-                        </a:prstGeom>
-                        <a:noFill/>
-                        <a:ln w="6350">
-                          <a:noFill/>
-                        </a:ln>
-                      </wps:spPr>
-                      <wps:txbx>
-                        <w:txbxContent>
-                          <w:p>
-                            <w:pPr>
-                              <w:jc w:val="center"/>
-                              <w:rPr>
-                                <w:lang w:val="en-NZ"/>
-                                <w14:textOutline w14:w="9525" w14:cap="rnd" w14:cmpd="sng" w14:algn="ctr">
-                                  <w14:noFill/>
-                                  <w14:prstDash w14:val="solid"/>
-                                  <w14:bevel/>
-                                </w14:textOutline>
-                              </w:rPr>
-                            </w:pPr>
-                            <w:r>
-                              <w:rPr>
-                                <w:lang w:val="en-NZ"/>
-                                <w14:textOutline w14:w="9525" w14:cap="rnd" w14:cmpd="sng" w14:algn="ctr">
-                                  <w14:noFill/>
-                                  <w14:prstDash w14:val="solid"/>
-                                  <w14:bevel/>
-                                </w14:textOutline>
-                              </w:rPr>
-                              <w:t>HOME</w:t>
-                            </w:r>
-                          </w:p>
-                        </w:txbxContent>
-                      </wps:txbx>
-                      <wps:bodyPr rot="0" spcFirstLastPara="0" vertOverflow="overflow" horzOverflow="overflow" vert="horz" wrap="square" lIns="91440" tIns="45720" rIns="91440" bIns="45720" numCol="1" spcCol="0" rtlCol="0" fromWordArt="0" anchor="t" anchorCtr="0" forceAA="0" compatLnSpc="1">
-                        <a:prstTxWarp prst="textNoShape">
-                          <a:avLst/>
-                        </a:prstTxWarp>
-                        <a:noAutofit/>
-                      </wps:bodyPr>
-                    </wps:wsp>
-                  </a:graphicData>
-                </a:graphic>
-                <wp14:sizeRelH relativeFrom="margin">
-                  <wp14:pctWidth>0</wp14:pctWidth>
-                </wp14:sizeRelH>
-                <wp14:sizeRelV relativeFrom="margin">
-                  <wp14:pctHeight>0</wp14:pctHeight>
-                </wp14:sizeRelV>
-              </wp:anchor>
-            </w:drawing>
-          </mc:Choice>
-          <mc:Fallback>
-            <w:pict>
-              <v:shape w14:anchorId="17F5EE06" id="Text Box 222" o:spid="_x0000_s1038" type="#_x0000_t202" style="position:absolute;margin-left:85.75pt;margin-top:12.65pt;width:98.15pt;height:38.15pt;z-index:251784192;visibility:visible;mso-wrap-style:square;mso-width-percent:0;mso-height-percent:0;mso-wrap-distance-left:9pt;mso-wrap-distance-top:0;mso-wrap-distance-right:9pt;mso-wrap-distance-bottom:0;mso-position-horizontal:absolute;mso-position-horizontal-relative:text;mso-position-vertical:absolute;mso-position-vertical-relative:text;mso-width-percent:0;mso-height-percent:0;mso-width-relative:margin;mso-height-relative:margin;v-text-anchor:top" o:gfxdata="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" filled="f" stroked="f" strokeweight=".5pt">
-                <v:textbox>
-                  <w:txbxContent>
-                    <w:p>
-                      <w:pPr>
-                        <w:jc w:val="center"/>
-                        <w:rPr>
-                          <w:lang w:val="en-NZ"/>
-                          <w14:textOutline w14:w="9525" w14:cap="rnd" w14:cmpd="sng" w14:algn="ctr">
-                            <w14:noFill/>
-                            <w14:prstDash w14:val="solid"/>
-                            <w14:bevel/>
-                          </w14:textOutline>
-                        </w:rPr>
-                      </w:pPr>
-                      <w:r>
-                        <w:rPr>
-                          <w:lang w:val="en-NZ"/>
-                          <w14:textOutline w14:w="9525" w14:cap="rnd" w14:cmpd="sng" w14:algn="ctr">
-                            <w14:noFill/>
-                            <w14:prstDash w14:val="solid"/>
-                            <w14:bevel/>
-                          </w14:textOutline>
-                        </w:rPr>
-                        <w:t>HOME</w:t>
-                      </w:r>
-                    </w:p>
-                  </w:txbxContent>
-                </v:textbox>
-              </v:shape>
-            </w:pict>
-          </mc:Fallback>
-        </mc:AlternateContent>
-      </w:r>
-      <w:r>
-        <w:rPr>
-          <w:noProof/>
-          <w:lang w:val="en-NZ" w:eastAsia="en-NZ"/>
-        </w:rPr>
-        <mc:AlternateContent>
-          <mc:Choice Requires="wps">
-            <w:drawing>
-              <wp:anchor distT="0" distB="0" distL="114300" distR="114300" simplePos="0" relativeHeight="251781120" behindDoc="0" locked="0" layoutInCell="1" allowOverlap="1" wp14:anchorId="6A26C8D5" wp14:editId="6CF3953A">
-                <wp:simplePos x="0" y="0"/>
-                <wp:positionH relativeFrom="margin">
-                  <wp:posOffset>2370712</wp:posOffset>
-                </wp:positionH>
-                <wp:positionV relativeFrom="paragraph">
-                  <wp:posOffset>16253</wp:posOffset>
-                </wp:positionV>
-                <wp:extent cx="1267485" cy="679010"/>
-                <wp:effectExtent l="0" t="0" r="27940" b="26035"/>
-                <wp:wrapNone/>
-                <wp:docPr id="223" name="Rectangle: Top Corners Rounded 223"/>
-                <wp:cNvGraphicFramePr/>
-                <a:graphic xmlns:a="http://schemas.openxmlformats.org/drawingml/2006/main">
-                  <a:graphicData uri="http://schemas.microsoft.com/office/word/2010/wordprocessingShape">
-                    <wps:wsp>
-                      <wps:cNvSpPr/>
-                      <wps:spPr>
-                        <a:xfrm>
-                          <a:off x="0" y="0"/>
-                          <a:ext cx="1267485" cy="679010"/>
-                        </a:xfrm>
-                        <a:prstGeom prst="round2SameRect">
-                          <a:avLst/>
-                        </a:prstGeom>
-                        <a:noFill/>
-                        <a:ln w="19050">
-                          <a:solidFill>
-                            <a:schemeClr val="tx1"/>
-                          </a:solidFill>
-                        </a:ln>
-                      </wps:spPr>
-                      <wps:style>
-                        <a:lnRef idx="2">
-                          <a:schemeClr val="accent1">
-                            <a:shade val="50000"/>
-                          </a:schemeClr>
-                        </a:lnRef>
-                        <a:fillRef idx="1">
-                          <a:schemeClr val="accent1"/>
-                        </a:fillRef>
-                        <a:effectRef idx="0">
-                          <a:schemeClr val="accent1"/>
-                        </a:effectRef>
-                        <a:fontRef idx="minor">
-                          <a:schemeClr val="lt1"/>
-                        </a:fontRef>
-                      </wps:style>
-                      <wps:bodyPr rot="0" spcFirstLastPara="0" vertOverflow="overflow" horzOverflow="overflow" vert="horz" wrap="square" lIns="91440" tIns="45720" rIns="91440" bIns="45720" numCol="1" spcCol="0" rtlCol="0" fromWordArt="0" anchor="ctr" anchorCtr="0" forceAA="0" compatLnSpc="1">
-                        <a:prstTxWarp prst="textNoShape">
-                          <a:avLst/>
-                        </a:prstTxWarp>
-                        <a:noAutofit/>
-                      </wps:bodyPr>
-                    </wps:wsp>
-                  </a:graphicData>
-                </a:graphic>
-                <wp14:sizeRelH relativeFrom="margin">
-                  <wp14:pctWidth>0</wp14:pctWidth>
-                </wp14:sizeRelH>
-              </wp:anchor>
-            </w:drawing>
-          </mc:Choice>
-          <mc:Fallback>
-            <w:pict>
-              <v:shape w14:anchorId="58CF463F" id="Rectangle: Top Corners Rounded 223" o:spid="_x0000_s1026" style="position:absolute;margin-left:186.65pt;margin-top:1.3pt;width:99.8pt;height:53.45pt;z-index:251781120;visibility:visible;mso-wrap-style:square;mso-width-percent:0;mso-wrap-distance-left:9pt;mso-wrap-distance-top:0;mso-wrap-distance-right:9pt;mso-wrap-distance-bottom:0;mso-position-horizontal:absolute;mso-position-horizontal-relative:margin;mso-position-vertical:absolute;mso-position-vertical-relative:text;mso-width-percent:0;mso-width-relative:margin;v-text-anchor:middle" coordsize="1267485,679010" o:gfxdata="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" path="m113171,l1154314,v62503,,113171,50668,113171,113171l1267485,679010r,l,679010r,l,113171c,50668,50668,,113171,xe" filled="f" strokecolor="black [3213]" strokeweight="1.5pt">
-                <v:stroke joinstyle="miter"/>
-                <v:path arrowok="t" o:connecttype="custom" o:connectlocs="113171,0;1154314,0;1267485,113171;1267485,679010;1267485,679010;0,679010;0,679010;0,113171;113171,0" o:connectangles="0,0,0,0,0,0,0,0,0"/>
-                <w10:wrap anchorx="margin"/>
-              </v:shape>
-            </w:pict>
-          </mc:Fallback>
-        </mc:AlternateContent>
-      </w:r>
-      <w:r>
-        <w:rPr>
-          <w:noProof/>
-          <w:lang w:val="en-NZ" w:eastAsia="en-NZ"/>
-        </w:rPr>
-        <mc:AlternateContent>
-          <mc:Choice Requires="wps">
-            <w:drawing>
-              <wp:anchor distT="0" distB="0" distL="114300" distR="114300" simplePos="0" relativeHeight="251782144" behindDoc="0" locked="0" layoutInCell="1" allowOverlap="1" wp14:anchorId="57B0C9F4" wp14:editId="34408775">
-                <wp:simplePos x="0" y="0"/>
-                <wp:positionH relativeFrom="margin">
-                  <wp:posOffset>1087120</wp:posOffset>
-                </wp:positionH>
-                <wp:positionV relativeFrom="paragraph">
-                  <wp:posOffset>16510</wp:posOffset>
-                </wp:positionV>
-                <wp:extent cx="1267485" cy="679010"/>
-                <wp:effectExtent l="0" t="0" r="27940" b="26035"/>
-                <wp:wrapNone/>
-                <wp:docPr id="256" name="Rectangle: Top Corners Rounded 256"/>
-                <wp:cNvGraphicFramePr/>
-                <a:graphic xmlns:a="http://schemas.openxmlformats.org/drawingml/2006/main">
-                  <a:graphicData uri="http://schemas.microsoft.com/office/word/2010/wordprocessingShape">
-                    <wps:wsp>
-                      <wps:cNvSpPr/>
-                      <wps:spPr>
-                        <a:xfrm>
-                          <a:off x="0" y="0"/>
-                          <a:ext cx="1267485" cy="679010"/>
-                        </a:xfrm>
-                        <a:prstGeom prst="round2SameRect">
-                          <a:avLst/>
-                        </a:prstGeom>
-                        <a:noFill/>
-                        <a:ln w="19050">
-                          <a:solidFill>
-                            <a:schemeClr val="tx1"/>
-                          </a:solidFill>
-                        </a:ln>
-                      </wps:spPr>
-                      <wps:style>
-                        <a:lnRef idx="2">
-                          <a:schemeClr val="accent1">
-                            <a:shade val="50000"/>
-                          </a:schemeClr>
-                        </a:lnRef>
-                        <a:fillRef idx="1">
-                          <a:schemeClr val="accent1"/>
-                        </a:fillRef>
-                        <a:effectRef idx="0">
-                          <a:schemeClr val="accent1"/>
-                        </a:effectRef>
-                        <a:fontRef idx="minor">
-                          <a:schemeClr val="lt1"/>
-                        </a:fontRef>
-                      </wps:style>
-                      <wps:bodyPr rot="0" spcFirstLastPara="0" vertOverflow="overflow" horzOverflow="overflow" vert="horz" wrap="square" lIns="91440" tIns="45720" rIns="91440" bIns="45720" numCol="1" spcCol="0" rtlCol="0" fromWordArt="0" anchor="ctr" anchorCtr="0" forceAA="0" compatLnSpc="1">
-                        <a:prstTxWarp prst="textNoShape">
-                          <a:avLst/>
-                        </a:prstTxWarp>
-                        <a:noAutofit/>
-                      </wps:bodyPr>
-                    </wps:wsp>
-                  </a:graphicData>
-                </a:graphic>
-                <wp14:sizeRelH relativeFrom="margin">
-                  <wp14:pctWidth>0</wp14:pctWidth>
-                </wp14:sizeRelH>
-              </wp:anchor>
-            </w:drawing>
-          </mc:Choice>
-          <mc:Fallback>
-            <w:pict>
-              <v:shape w14:anchorId="06DC929F" id="Rectangle: Top Corners Rounded 256" o:spid="_x0000_s1026" style="position:absolute;margin-left:85.6pt;margin-top:1.3pt;width:99.8pt;height:53.45pt;z-index:251782144;visibility:visible;mso-wrap-style:square;mso-width-percent:0;mso-wrap-distance-left:9pt;mso-wrap-distance-top:0;mso-wrap-distance-right:9pt;mso-wrap-distance-bottom:0;mso-position-horizontal:absolute;mso-position-horizontal-relative:margin;mso-position-vertical:absolute;mso-position-vertical-relative:text;mso-width-percent:0;mso-width-relative:margin;v-text-anchor:middle" coordsize="1267485,679010" o:gfxdata="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" path="m113171,l1154314,v62503,,113171,50668,113171,113171l1267485,679010r,l,679010r,l,113171c,50668,50668,,113171,xe" filled="f" strokecolor="black [3213]" strokeweight="1.5pt">
-                <v:stroke joinstyle="miter"/>
-                <v:path arrowok="t" o:connecttype="custom" o:connectlocs="113171,0;1154314,0;1267485,113171;1267485,679010;1267485,679010;0,679010;0,679010;0,113171;113171,0" o:connectangles="0,0,0,0,0,0,0,0,0"/>
-                <w10:wrap anchorx="margin"/>
-              </v:shape>
-            </w:pict>
-          </mc:Fallback>
-        </mc:AlternateContent>
-      </w:r>
-      <w:r>
-        <w:rPr>
-          <w:noProof/>
-          <w:lang w:val="en-NZ" w:eastAsia="en-NZ"/>
-        </w:rPr>
-        <mc:AlternateContent>
-          <mc:Choice Requires="wps">
-            <w:drawing>
-              <wp:anchor distT="0" distB="0" distL="114300" distR="114300" simplePos="0" relativeHeight="251780096" behindDoc="0" locked="0" layoutInCell="1" allowOverlap="1" wp14:anchorId="2A9969F9" wp14:editId="5A834075">
-                <wp:simplePos x="0" y="0"/>
-                <wp:positionH relativeFrom="column">
-                  <wp:posOffset>3651885</wp:posOffset>
-                </wp:positionH>
-                <wp:positionV relativeFrom="paragraph">
-                  <wp:posOffset>17568</wp:posOffset>
-                </wp:positionV>
-                <wp:extent cx="1267485" cy="679010"/>
-                <wp:effectExtent l="0" t="0" r="27940" b="26035"/>
-                <wp:wrapNone/>
-                <wp:docPr id="257" name="Rectangle: Top Corners Rounded 257"/>
-                <wp:cNvGraphicFramePr/>
-                <a:graphic xmlns:a="http://schemas.openxmlformats.org/drawingml/2006/main">
-                  <a:graphicData uri="http://schemas.microsoft.com/office/word/2010/wordprocessingShape">
-                    <wps:wsp>
-                      <wps:cNvSpPr/>
-                      <wps:spPr>
-                        <a:xfrm>
-                          <a:off x="0" y="0"/>
-                          <a:ext cx="1267485" cy="679010"/>
-                        </a:xfrm>
-                        <a:prstGeom prst="round2SameRect">
-                          <a:avLst/>
-                        </a:prstGeom>
-                        <a:noFill/>
-                        <a:ln w="19050">
-                          <a:solidFill>
-                            <a:schemeClr val="tx1"/>
-                          </a:solidFill>
-                        </a:ln>
-                      </wps:spPr>
-                      <wps:style>
-                        <a:lnRef idx="2">
-                          <a:schemeClr val="accent1">
-                            <a:shade val="50000"/>
-                          </a:schemeClr>
-                        </a:lnRef>
-                        <a:fillRef idx="1">
-                          <a:schemeClr val="accent1"/>
-                        </a:fillRef>
-                        <a:effectRef idx="0">
-                          <a:schemeClr val="accent1"/>
-                        </a:effectRef>
-                        <a:fontRef idx="minor">
-                          <a:schemeClr val="lt1"/>
-                        </a:fontRef>
-                      </wps:style>
-                      <wps:bodyPr rot="0" spcFirstLastPara="0" vertOverflow="overflow" horzOverflow="overflow" vert="horz" wrap="square" lIns="91440" tIns="45720" rIns="91440" bIns="45720" numCol="1" spcCol="0" rtlCol="0" fromWordArt="0" anchor="ctr" anchorCtr="0" forceAA="0" compatLnSpc="1">
-                        <a:prstTxWarp prst="textNoShape">
-                          <a:avLst/>
-                        </a:prstTxWarp>
-                        <a:noAutofit/>
-                      </wps:bodyPr>
-                    </wps:wsp>
-                  </a:graphicData>
-                </a:graphic>
-                <wp14:sizeRelH relativeFrom="margin">
-                  <wp14:pctWidth>0</wp14:pctWidth>
-                </wp14:sizeRelH>
-              </wp:anchor>
-            </w:drawing>
-          </mc:Choice>
-          <mc:Fallback>
-            <w:pict>
-              <v:shape w14:anchorId="39717A3B" id="Rectangle: Top Corners Rounded 257" o:spid="_x0000_s1026" style="position:absolute;margin-left:287.55pt;margin-top:1.4pt;width:99.8pt;height:53.45pt;z-index:251780096;visibility:visible;mso-wrap-style:square;mso-width-percent:0;mso-wrap-distance-left:9pt;mso-wrap-distance-top:0;mso-wrap-distance-right:9pt;mso-wrap-distance-bottom:0;mso-position-horizontal:absolute;mso-position-horizontal-relative:text;mso-position-vertical:absolute;mso-position-vertical-relative:text;mso-width-percent:0;mso-width-relative:margin;v-text-anchor:middle" coordsize="1267485,679010" o:gfxdata="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" path="m113171,l1154314,v62503,,113171,50668,113171,113171l1267485,679010r,l,679010r,l,113171c,50668,50668,,113171,xe" filled="f" strokecolor="black [3213]" strokeweight="1.5pt">
-                <v:stroke joinstyle="miter"/>
-                <v:path arrowok="t" o:connecttype="custom" o:connectlocs="113171,0;1154314,0;1267485,113171;1267485,679010;1267485,679010;0,679010;0,679010;0,113171;113171,0" o:connectangles="0,0,0,0,0,0,0,0,0"/>
-              </v:shape>
-            </w:pict>
-          </mc:Fallback>
-        </mc:AlternateContent>
-      </w:r>
-    </w:p>
-    <w:p/>
-    <w:p/>
-    <w:p/>
-    <w:p/>
-    <w:p/>
-    <w:p>
-      <w:r>
-        <w:rPr>
-          <w:noProof/>
-          <w:lang w:val="en-NZ" w:eastAsia="en-NZ"/>
-        </w:rPr>
-        <mc:AlternateContent>
-          <mc:Choice Requires="wps">
-            <w:drawing>
-              <wp:anchor distT="0" distB="0" distL="114300" distR="114300" simplePos="0" relativeHeight="251909120" behindDoc="0" locked="0" layoutInCell="1" allowOverlap="1" wp14:anchorId="20364528" wp14:editId="5D07E061">
-                <wp:simplePos x="0" y="0"/>
-                <wp:positionH relativeFrom="column">
-                  <wp:posOffset>2282022</wp:posOffset>
-                </wp:positionH>
-                <wp:positionV relativeFrom="paragraph">
-                  <wp:posOffset>154736</wp:posOffset>
-                </wp:positionV>
-                <wp:extent cx="1350335" cy="1201479"/>
-                <wp:effectExtent l="0" t="0" r="21590" b="17780"/>
-                <wp:wrapSquare wrapText="bothSides"/>
-                <wp:docPr id="322" name="Rectangle: Rounded Corners 322"/>
-                <wp:cNvGraphicFramePr/>
-                <a:graphic xmlns:a="http://schemas.openxmlformats.org/drawingml/2006/main">
-                  <a:graphicData uri="http://schemas.microsoft.com/office/word/2010/wordprocessingShape">
-                    <wps:wsp>
-                      <wps:cNvSpPr/>
-                      <wps:spPr>
-                        <a:xfrm>
-                          <a:off x="0" y="0"/>
-                          <a:ext cx="1350335" cy="1201479"/>
-                        </a:xfrm>
-                        <a:prstGeom prst="roundRect">
-                          <a:avLst/>
-                        </a:prstGeom>
-                        <a:solidFill>
-                          <a:schemeClr val="bg1"/>
-                        </a:solidFill>
-                        <a:ln>
-                          <a:solidFill>
-                            <a:schemeClr val="tx1"/>
-                          </a:solidFill>
-                        </a:ln>
-                      </wps:spPr>
-                      <wps:style>
-                        <a:lnRef idx="2">
-                          <a:schemeClr val="accent1">
-                            <a:shade val="50000"/>
-                          </a:schemeClr>
-                        </a:lnRef>
-                        <a:fillRef idx="1">
-                          <a:schemeClr val="accent1"/>
-                        </a:fillRef>
-                        <a:effectRef idx="0">
-                          <a:schemeClr val="accent1"/>
-                        </a:effectRef>
-                        <a:fontRef idx="minor">
-                          <a:schemeClr val="lt1"/>
-                        </a:fontRef>
-                      </wps:style>
-                      <wps:txbx>
-                        <w:txbxContent>
-                          <w:p>
-                            <w:pPr>
-                              <w:jc w:val="center"/>
-                              <w:rPr>
-                                <w:b/>
-                                <w:color w:val="000000" w:themeColor="text1"/>
-                                <w:sz w:val="42"/>
-                                <w:lang w:val="en-NZ"/>
-                              </w:rPr>
-                            </w:pPr>
-                            <w:r>
-                              <w:rPr>
-                                <w:color w:val="000000" w:themeColor="text1"/>
-                                <w:sz w:val="24"/>
-                                <w:lang w:val="en-NZ"/>
-                              </w:rPr>
-                              <w:t>Login as</w:t>
-                            </w:r>
-                            <w:r>
-                              <w:rPr>
-                                <w:b/>
-                                <w:color w:val="000000" w:themeColor="text1"/>
-                                <w:sz w:val="24"/>
-                                <w:lang w:val="en-NZ"/>
-                              </w:rPr>
-                              <w:t xml:space="preserve"> </w:t>
-                            </w:r>
-                            <w:r>
-                              <w:rPr>
-                                <w:b/>
-                                <w:color w:val="000000" w:themeColor="text1"/>
-                                <w:sz w:val="42"/>
-                                <w:lang w:val="en-NZ"/>
-                              </w:rPr>
-                              <w:t>Scorers</w:t>
-                            </w:r>
-                          </w:p>
-                        </w:txbxContent>
-                      </wps:txbx>
-                      <wps:bodyPr rot="0" spcFirstLastPara="0" vertOverflow="overflow" horzOverflow="overflow" vert="horz" wrap="square" lIns="91440" tIns="45720" rIns="91440" bIns="45720" numCol="1" spcCol="0" rtlCol="0" fromWordArt="0" anchor="ctr" anchorCtr="0" forceAA="0" compatLnSpc="1">
-                        <a:prstTxWarp prst="textNoShape">
-                          <a:avLst/>
-                        </a:prstTxWarp>
-                        <a:noAutofit/>
-                      </wps:bodyPr>
-                    </wps:wsp>
-                  </a:graphicData>
-                </a:graphic>
-                <wp14:sizeRelH relativeFrom="margin">
-                  <wp14:pctWidth>0</wp14:pctWidth>
-                </wp14:sizeRelH>
-                <wp14:sizeRelV relativeFrom="margin">
-                  <wp14:pctHeight>0</wp14:pctHeight>
-                </wp14:sizeRelV>
-              </wp:anchor>
-            </w:drawing>
-          </mc:Choice>
-          <mc:Fallback>
-            <w:pict>
-              <v:roundrect w14:anchorId="20364528" id="Rectangle: Rounded Corners 322" o:spid="_x0000_s1039" style="position:absolute;margin-left:179.7pt;margin-top:12.2pt;width:106.35pt;height:94.6pt;z-index:251909120;visibility:visible;mso-wrap-style:square;mso-width-percent:0;mso-height-percent:0;mso-wrap-distance-left:9pt;mso-wrap-distance-top:0;mso-wrap-distance-right:9pt;mso-wrap-distance-bottom:0;mso-position-horizontal:absolute;mso-position-horizontal-relative:text;mso-position-vertical:absolute;mso-position-vertical-relative:text;mso-width-percent:0;mso-height-percent:0;mso-width-relative:margin;mso-height-relative:margin;v-text-anchor:middle" arcsize="10923f" o:gfxdata="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" fillcolor="white [3212]" strokecolor="black [3213]" strokeweight="1pt">
-                <v:stroke joinstyle="miter"/>
-                <v:textbox>
-                  <w:txbxContent>
-                    <w:p>
-                      <w:pPr>
-                        <w:jc w:val="center"/>
-                        <w:rPr>
-                          <w:b/>
-                          <w:color w:val="000000" w:themeColor="text1"/>
-                          <w:sz w:val="42"/>
-                          <w:lang w:val="en-NZ"/>
-                        </w:rPr>
-                      </w:pPr>
-                      <w:r>
-                        <w:rPr>
-                          <w:color w:val="000000" w:themeColor="text1"/>
-                          <w:sz w:val="24"/>
-                          <w:lang w:val="en-NZ"/>
-                        </w:rPr>
-                        <w:t>Login as</w:t>
-                      </w:r>
-                      <w:r>
-                        <w:rPr>
-                          <w:b/>
-                          <w:color w:val="000000" w:themeColor="text1"/>
-                          <w:sz w:val="24"/>
-                          <w:lang w:val="en-NZ"/>
-                        </w:rPr>
-                        <w:t xml:space="preserve"> </w:t>
-                      </w:r>
-                      <w:r>
-                        <w:rPr>
-                          <w:b/>
-                          <w:color w:val="000000" w:themeColor="text1"/>
-                          <w:sz w:val="42"/>
-                          <w:lang w:val="en-NZ"/>
-                        </w:rPr>
-                        <w:t>Scorers</w:t>
-                      </w:r>
-                    </w:p>
-                  </w:txbxContent>
-                </v:textbox>
-                <w10:wrap type="square"/>
-              </v:roundrect>
-            </w:pict>
-          </mc:Fallback>
-        </mc:AlternateContent>
-      </w:r>
-    </w:p>
-    <w:p/>
-    <w:p/>
-    <w:p/>
-    <w:p/>
-    <w:p/>
-    <w:p/>
-    <w:p>
-      <w:r>
-        <w:rPr>
-          <w:noProof/>
-          <w:lang w:val="en-NZ" w:eastAsia="en-NZ"/>
-        </w:rPr>
-        <w:lastRenderedPageBreak/>
         <mc:AlternateContent>
           <mc:Choice Requires="wps">
             <w:drawing>
@@ -3965,7 +378,7 @@
                                           </pic:cNvPicPr>
                                         </pic:nvPicPr>
                                         <pic:blipFill>
-                                          <a:blip r:embed="rId10">
+                                          <a:blip r:embed="rId7">
                                             <a:extLst>
                                               <a:ext uri="{28A0092B-C50C-407E-A947-70E740481C1C}">
                                                 <a14:useLocalDpi xmlns:a14="http://schemas.microsoft.com/office/drawing/2010/main" val="0"/>
@@ -4027,7 +440,7 @@
                                           </pic:cNvPicPr>
                                         </pic:nvPicPr>
                                         <pic:blipFill>
-                                          <a:blip r:embed="rId11">
+                                          <a:blip r:embed="rId8">
                                             <a:extLst>
                                               <a:ext uri="{28A0092B-C50C-407E-A947-70E740481C1C}">
                                                 <a14:useLocalDpi xmlns:a14="http://schemas.microsoft.com/office/drawing/2010/main" val="0"/>
@@ -4878,7 +1291,7 @@
                     </pic:cNvPicPr>
                   </pic:nvPicPr>
                   <pic:blipFill>
-                    <a:blip r:embed="rId9" cstate="print">
+                    <a:blip r:embed="rId12" cstate="print">
                       <a:extLst>
                         <a:ext uri="{28A0092B-C50C-407E-A947-70E740481C1C}">
                           <a14:useLocalDpi xmlns:a14="http://schemas.microsoft.com/office/drawing/2010/main" val="0"/>
@@ -4946,7 +1359,7 @@
                     </pic:cNvPicPr>
                   </pic:nvPicPr>
                   <pic:blipFill>
-                    <a:blip r:embed="rId8" cstate="print">
+                    <a:blip r:embed="rId13" cstate="print">
                       <a:extLst>
                         <a:ext uri="{28A0092B-C50C-407E-A947-70E740481C1C}">
                           <a14:useLocalDpi xmlns:a14="http://schemas.microsoft.com/office/drawing/2010/main" val="0"/>
@@ -5306,7 +1719,6 @@
                               </w:rPr>
                               <w:t xml:space="preserve">Logged as: </w:t>
                             </w:r>
-                            <w:proofErr w:type="spellStart"/>
                             <w:r>
                               <w:rPr>
                                 <w:b/>
@@ -5323,7 +1735,6 @@
                               </w:rPr>
                               <w:t>’s</w:t>
                             </w:r>
-                            <w:proofErr w:type="spellEnd"/>
                             <w:r>
                               <w:rPr>
                                 <w:b/>
@@ -7063,7 +3474,7 @@
                     </pic:cNvPicPr>
                   </pic:nvPicPr>
                   <pic:blipFill>
-                    <a:blip r:embed="rId9" cstate="print">
+                    <a:blip r:embed="rId12" cstate="print">
                       <a:extLst>
                         <a:ext uri="{28A0092B-C50C-407E-A947-70E740481C1C}">
                           <a14:useLocalDpi xmlns:a14="http://schemas.microsoft.com/office/drawing/2010/main" val="0"/>
@@ -7131,7 +3542,7 @@
                     </pic:cNvPicPr>
                   </pic:nvPicPr>
                   <pic:blipFill>
-                    <a:blip r:embed="rId8" cstate="print">
+                    <a:blip r:embed="rId13" cstate="print">
                       <a:extLst>
                         <a:ext uri="{28A0092B-C50C-407E-A947-70E740481C1C}">
                           <a14:useLocalDpi xmlns:a14="http://schemas.microsoft.com/office/drawing/2010/main" val="0"/>
@@ -7295,7 +3706,6 @@
                               </w:rPr>
                               <w:t xml:space="preserve">Logged as: </w:t>
                             </w:r>
-                            <w:proofErr w:type="spellStart"/>
                             <w:r>
                               <w:rPr>
                                 <w:b/>
@@ -7304,7 +3714,6 @@
                               </w:rPr>
                               <w:t>Scorers’s</w:t>
                             </w:r>
-                            <w:proofErr w:type="spellEnd"/>
                             <w:r>
                               <w:rPr>
                                 <w:b/>
@@ -7887,8 +4296,6 @@
         <w:lastRenderedPageBreak/>
         <w:t>OR we could do something similar to this:</w:t>
       </w:r>
-      <w:bookmarkStart w:id="0" w:name="_GoBack"/>
-      <w:bookmarkEnd w:id="0"/>
     </w:p>
     <w:p/>
     <w:p>
@@ -9106,7 +5513,7 @@
                     </pic:cNvPicPr>
                   </pic:nvPicPr>
                   <pic:blipFill>
-                    <a:blip r:embed="rId9" cstate="print">
+                    <a:blip r:embed="rId12" cstate="print">
                       <a:extLst>
                         <a:ext uri="{28A0092B-C50C-407E-A947-70E740481C1C}">
                           <a14:useLocalDpi xmlns:a14="http://schemas.microsoft.com/office/drawing/2010/main" val="0"/>
@@ -9174,7 +5581,7 @@
                     </pic:cNvPicPr>
                   </pic:nvPicPr>
                   <pic:blipFill>
-                    <a:blip r:embed="rId8" cstate="print">
+                    <a:blip r:embed="rId13" cstate="print">
                       <a:extLst>
                         <a:ext uri="{28A0092B-C50C-407E-A947-70E740481C1C}">
                           <a14:useLocalDpi xmlns:a14="http://schemas.microsoft.com/office/drawing/2010/main" val="0"/>
@@ -9338,7 +5745,6 @@
                               </w:rPr>
                               <w:t xml:space="preserve">Logged as: </w:t>
                             </w:r>
-                            <w:proofErr w:type="spellStart"/>
                             <w:r>
                               <w:rPr>
                                 <w:b/>
@@ -9347,7 +5753,6 @@
                               </w:rPr>
                               <w:t>Scorers’s</w:t>
                             </w:r>
-                            <w:proofErr w:type="spellEnd"/>
                             <w:r>
                               <w:rPr>
                                 <w:b/>
@@ -9679,7 +6084,7 @@
                     </pic:cNvPicPr>
                   </pic:nvPicPr>
                   <pic:blipFill>
-                    <a:blip r:embed="rId12">
+                    <a:blip r:embed="rId14">
                       <a:extLst>
                         <a:ext uri="{28A0092B-C50C-407E-A947-70E740481C1C}">
                           <a14:useLocalDpi xmlns:a14="http://schemas.microsoft.com/office/drawing/2010/main" val="0"/>
@@ -10513,7 +6918,7 @@
 </file>
 
 <file path=customXml/itemProps1.xml><?xml version="1.0" encoding="utf-8"?>
-<ds:datastoreItem xmlns:ds="http://schemas.openxmlformats.org/officeDocument/2006/customXml" ds:itemID="{58A2FE9D-61AC-4D28-915F-C32350A40701}">
+<ds:datastoreItem xmlns:ds="http://schemas.openxmlformats.org/officeDocument/2006/customXml" ds:itemID="{34E73F8E-FDDD-4B9E-94EA-849E23F51229}">
   <ds:schemaRefs>
     <ds:schemaRef ds:uri="http://schemas.openxmlformats.org/officeDocument/2006/bibliography"/>
   </ds:schemaRefs>

</xml_diff>